<commit_message>
add main page according to descr
</commit_message>
<xml_diff>
--- a/LR2 СТРВП.docx
+++ b/LR2 СТРВП.docx
@@ -313,23 +313,7 @@
             <w:rFonts w:ascii="Times New Roman" w:hAnsi="Times New Roman" w:cs="Times New Roman"/>
             <w:lang w:val="en-US"/>
           </w:rPr>
-          <w:t>cssze</w:t>
-        </w:r>
-        <w:r>
-          <w:rPr>
-            <w:rStyle w:val="a6"/>
-            <w:rFonts w:ascii="Times New Roman" w:hAnsi="Times New Roman" w:cs="Times New Roman"/>
-            <w:lang w:val="en-US"/>
-          </w:rPr>
-          <w:t>n</w:t>
-        </w:r>
-        <w:r>
-          <w:rPr>
-            <w:rStyle w:val="a6"/>
-            <w:rFonts w:ascii="Times New Roman" w:hAnsi="Times New Roman" w:cs="Times New Roman"/>
-            <w:lang w:val="en-US"/>
-          </w:rPr>
-          <w:t>garden</w:t>
+          <w:t>csszengarden</w:t>
         </w:r>
         <w:proofErr w:type="spellEnd"/>
         <w:r>
@@ -456,7 +440,7 @@
           <w:rFonts w:ascii="Times New Roman" w:hAnsi="Times New Roman" w:cs="Times New Roman"/>
           <w:sz w:val="40"/>
           <w:szCs w:val="40"/>
-          <w:lang w:val="en-US"/>
+          <w:lang w:val="ru-RU"/>
         </w:rPr>
       </w:pPr>
       <w:r>
@@ -475,7 +459,7 @@
           <w:sz w:val="40"/>
           <w:szCs w:val="40"/>
           <w:highlight w:val="green"/>
-          <w:lang w:val="en-US"/>
+          <w:lang w:val="ru-RU"/>
         </w:rPr>
         <w:t>:</w:t>
       </w:r>
@@ -600,7 +584,8 @@
       <w:r>
         <w:rPr>
           <w:rFonts w:ascii="Times New Roman" w:hAnsi="Times New Roman" w:cs="Times New Roman"/>
-          <w:lang w:val="ru-RU"/>
+          <w:noProof/>
+          <w:lang w:val="en-US" w:eastAsia="en-US"/>
         </w:rPr>
         <w:drawing>
           <wp:inline distT="0" distB="0" distL="0" distR="0" wp14:anchorId="0820DFCE" wp14:editId="70369CCD">
@@ -669,7 +654,8 @@
       <w:r>
         <w:rPr>
           <w:rFonts w:ascii="Times New Roman" w:hAnsi="Times New Roman" w:cs="Times New Roman"/>
-          <w:lang w:val="ru-RU"/>
+          <w:noProof/>
+          <w:lang w:val="en-US" w:eastAsia="en-US"/>
         </w:rPr>
         <w:lastRenderedPageBreak/>
         <w:drawing>
@@ -739,7 +725,8 @@
       <w:r>
         <w:rPr>
           <w:rFonts w:ascii="Times New Roman" w:hAnsi="Times New Roman" w:cs="Times New Roman"/>
-          <w:lang w:val="ru-RU"/>
+          <w:noProof/>
+          <w:lang w:val="en-US" w:eastAsia="en-US"/>
         </w:rPr>
         <w:drawing>
           <wp:inline distT="0" distB="0" distL="0" distR="0" wp14:anchorId="257652E3" wp14:editId="475692CD">
@@ -822,7 +809,8 @@
       <w:r>
         <w:rPr>
           <w:rFonts w:ascii="Times New Roman" w:hAnsi="Times New Roman" w:cs="Times New Roman"/>
-          <w:lang w:val="ru-RU"/>
+          <w:noProof/>
+          <w:lang w:val="en-US" w:eastAsia="en-US"/>
         </w:rPr>
         <w:lastRenderedPageBreak/>
         <w:drawing>
@@ -925,7 +913,8 @@
       <w:r>
         <w:rPr>
           <w:rFonts w:ascii="Times New Roman" w:hAnsi="Times New Roman" w:cs="Times New Roman"/>
-          <w:lang w:val="ru-RU"/>
+          <w:noProof/>
+          <w:lang w:val="en-US" w:eastAsia="en-US"/>
         </w:rPr>
         <w:drawing>
           <wp:inline distT="0" distB="0" distL="0" distR="0" wp14:anchorId="6151848F" wp14:editId="6F9CB369">
@@ -1185,7 +1174,8 @@
       <w:r>
         <w:rPr>
           <w:rFonts w:ascii="Times New Roman" w:hAnsi="Times New Roman" w:cs="Times New Roman"/>
-          <w:lang w:val="ru-RU"/>
+          <w:noProof/>
+          <w:lang w:val="en-US" w:eastAsia="en-US"/>
         </w:rPr>
         <w:lastRenderedPageBreak/>
         <w:drawing>
@@ -1801,7 +1791,8 @@
       <w:r>
         <w:rPr>
           <w:rFonts w:ascii="Times New Roman" w:hAnsi="Times New Roman" w:cs="Times New Roman"/>
-          <w:lang w:val="ru-RU"/>
+          <w:noProof/>
+          <w:lang w:val="en-US" w:eastAsia="en-US"/>
         </w:rPr>
         <w:lastRenderedPageBreak/>
         <w:drawing>
@@ -2725,13 +2716,13 @@
       <w:pPr>
         <w:rPr>
           <w:rFonts w:ascii="Times New Roman" w:hAnsi="Times New Roman" w:cs="Times New Roman"/>
-          <w:lang w:val="ru-RU"/>
-        </w:rPr>
-      </w:pPr>
-      <w:r>
-        <w:rPr>
-          <w:rFonts w:ascii="Times New Roman" w:hAnsi="Times New Roman" w:cs="Times New Roman"/>
-          <w:lang w:val="ru-RU"/>
+          <w:lang w:val="en-US"/>
+        </w:rPr>
+      </w:pPr>
+      <w:r>
+        <w:rPr>
+          <w:rFonts w:ascii="Times New Roman" w:hAnsi="Times New Roman" w:cs="Times New Roman"/>
+          <w:lang w:val="en-US"/>
         </w:rPr>
         <w:t>&lt;/</w:t>
       </w:r>
@@ -2739,7 +2730,7 @@
       <w:r>
         <w:rPr>
           <w:rFonts w:ascii="Times New Roman" w:hAnsi="Times New Roman" w:cs="Times New Roman"/>
-          <w:lang w:val="ru-RU"/>
+          <w:lang w:val="en-US"/>
         </w:rPr>
         <w:t>ul</w:t>
       </w:r>
@@ -2747,7 +2738,7 @@
       <w:r>
         <w:rPr>
           <w:rFonts w:ascii="Times New Roman" w:hAnsi="Times New Roman" w:cs="Times New Roman"/>
-          <w:lang w:val="ru-RU"/>
+          <w:lang w:val="en-US"/>
         </w:rPr>
         <w:t>&gt;</w:t>
       </w:r>
@@ -2756,14 +2747,14 @@
       <w:pPr>
         <w:rPr>
           <w:rFonts w:ascii="Times New Roman" w:hAnsi="Times New Roman" w:cs="Times New Roman"/>
-          <w:lang w:val="ru-RU"/>
+          <w:lang w:val="en-US"/>
         </w:rPr>
       </w:pPr>
       <w:proofErr w:type="gramStart"/>
       <w:r>
         <w:rPr>
           <w:rFonts w:ascii="Times New Roman" w:hAnsi="Times New Roman" w:cs="Times New Roman"/>
-          <w:lang w:val="ru-RU"/>
+          <w:lang w:val="en-US"/>
         </w:rPr>
         <w:t>.</w:t>
       </w:r>
@@ -2771,85 +2762,102 @@
       <w:r>
         <w:rPr>
           <w:rFonts w:ascii="Times New Roman" w:hAnsi="Times New Roman" w:cs="Times New Roman"/>
-          <w:lang w:val="ru-RU"/>
+          <w:lang w:val="en-US"/>
         </w:rPr>
         <w:t>unicode</w:t>
       </w:r>
+      <w:proofErr w:type="spellEnd"/>
       <w:proofErr w:type="gramEnd"/>
       <w:r>
         <w:rPr>
           <w:rFonts w:ascii="Times New Roman" w:hAnsi="Times New Roman" w:cs="Times New Roman"/>
-          <w:lang w:val="ru-RU"/>
-        </w:rPr>
-        <w:t>-list</w:t>
-      </w:r>
-      <w:proofErr w:type="spellEnd"/>
-      <w:r>
-        <w:rPr>
-          <w:rFonts w:ascii="Times New Roman" w:hAnsi="Times New Roman" w:cs="Times New Roman"/>
-          <w:lang w:val="ru-RU"/>
-        </w:rPr>
-        <w:t xml:space="preserve"> {</w:t>
-      </w:r>
-    </w:p>
-    <w:p>
-      <w:pPr>
-        <w:rPr>
-          <w:rFonts w:ascii="Times New Roman" w:hAnsi="Times New Roman" w:cs="Times New Roman"/>
-          <w:lang w:val="ru-RU"/>
-        </w:rPr>
-      </w:pPr>
-      <w:r>
-        <w:rPr>
-          <w:rFonts w:ascii="Times New Roman" w:hAnsi="Times New Roman" w:cs="Times New Roman"/>
-          <w:lang w:val="ru-RU"/>
-        </w:rPr>
-        <w:t xml:space="preserve">    </w:t>
-      </w:r>
-      <w:proofErr w:type="spellStart"/>
-      <w:r>
-        <w:rPr>
-          <w:rFonts w:ascii="Times New Roman" w:hAnsi="Times New Roman" w:cs="Times New Roman"/>
-          <w:lang w:val="ru-RU"/>
-        </w:rPr>
-        <w:t>list-style</w:t>
-      </w:r>
-      <w:proofErr w:type="spellEnd"/>
-      <w:r>
-        <w:rPr>
-          <w:rFonts w:ascii="Times New Roman" w:hAnsi="Times New Roman" w:cs="Times New Roman"/>
-          <w:lang w:val="ru-RU"/>
-        </w:rPr>
-        <w:t xml:space="preserve">: </w:t>
-      </w:r>
-      <w:proofErr w:type="spellStart"/>
-      <w:r>
-        <w:rPr>
-          <w:rFonts w:ascii="Times New Roman" w:hAnsi="Times New Roman" w:cs="Times New Roman"/>
-          <w:lang w:val="ru-RU"/>
-        </w:rPr>
-        <w:t>none</w:t>
-      </w:r>
-      <w:proofErr w:type="spellEnd"/>
-      <w:r>
-        <w:rPr>
-          <w:rFonts w:ascii="Times New Roman" w:hAnsi="Times New Roman" w:cs="Times New Roman"/>
-          <w:lang w:val="ru-RU"/>
-        </w:rPr>
-        <w:t>; /* Скрыть стандартные маркеры списка */</w:t>
-      </w:r>
-    </w:p>
-    <w:p>
-      <w:pPr>
-        <w:rPr>
-          <w:rFonts w:ascii="Times New Roman" w:hAnsi="Times New Roman" w:cs="Times New Roman"/>
-          <w:lang w:val="ru-RU"/>
-        </w:rPr>
-      </w:pPr>
-      <w:r>
-        <w:rPr>
-          <w:rFonts w:ascii="Times New Roman" w:hAnsi="Times New Roman" w:cs="Times New Roman"/>
-          <w:lang w:val="ru-RU"/>
+          <w:lang w:val="en-US"/>
+        </w:rPr>
+        <w:t>-list {</w:t>
+      </w:r>
+    </w:p>
+    <w:p>
+      <w:pPr>
+        <w:rPr>
+          <w:rFonts w:ascii="Times New Roman" w:hAnsi="Times New Roman" w:cs="Times New Roman"/>
+          <w:lang w:val="en-US"/>
+        </w:rPr>
+      </w:pPr>
+      <w:r>
+        <w:rPr>
+          <w:rFonts w:ascii="Times New Roman" w:hAnsi="Times New Roman" w:cs="Times New Roman"/>
+          <w:lang w:val="en-US"/>
+        </w:rPr>
+        <w:t xml:space="preserve">    list-style: none; /* </w:t>
+      </w:r>
+      <w:r>
+        <w:rPr>
+          <w:rFonts w:ascii="Times New Roman" w:hAnsi="Times New Roman" w:cs="Times New Roman"/>
+          <w:lang w:val="ru-RU"/>
+        </w:rPr>
+        <w:t>Скрыть</w:t>
+      </w:r>
+      <w:r>
+        <w:rPr>
+          <w:rFonts w:ascii="Times New Roman" w:hAnsi="Times New Roman" w:cs="Times New Roman"/>
+          <w:lang w:val="en-US"/>
+        </w:rPr>
+        <w:t xml:space="preserve"> </w:t>
+      </w:r>
+      <w:r>
+        <w:rPr>
+          <w:rFonts w:ascii="Times New Roman" w:hAnsi="Times New Roman" w:cs="Times New Roman"/>
+          <w:lang w:val="ru-RU"/>
+        </w:rPr>
+        <w:t>стандартные</w:t>
+      </w:r>
+      <w:r>
+        <w:rPr>
+          <w:rFonts w:ascii="Times New Roman" w:hAnsi="Times New Roman" w:cs="Times New Roman"/>
+          <w:lang w:val="en-US"/>
+        </w:rPr>
+        <w:t xml:space="preserve"> </w:t>
+      </w:r>
+      <w:r>
+        <w:rPr>
+          <w:rFonts w:ascii="Times New Roman" w:hAnsi="Times New Roman" w:cs="Times New Roman"/>
+          <w:lang w:val="ru-RU"/>
+        </w:rPr>
+        <w:t>маркеры</w:t>
+      </w:r>
+      <w:r>
+        <w:rPr>
+          <w:rFonts w:ascii="Times New Roman" w:hAnsi="Times New Roman" w:cs="Times New Roman"/>
+          <w:lang w:val="en-US"/>
+        </w:rPr>
+        <w:t xml:space="preserve"> </w:t>
+      </w:r>
+      <w:r>
+        <w:rPr>
+          <w:rFonts w:ascii="Times New Roman" w:hAnsi="Times New Roman" w:cs="Times New Roman"/>
+          <w:lang w:val="ru-RU"/>
+        </w:rPr>
+        <w:t>списка</w:t>
+      </w:r>
+      <w:r>
+        <w:rPr>
+          <w:rFonts w:ascii="Times New Roman" w:hAnsi="Times New Roman" w:cs="Times New Roman"/>
+          <w:lang w:val="en-US"/>
+        </w:rPr>
+        <w:t xml:space="preserve"> */</w:t>
+      </w:r>
+    </w:p>
+    <w:p>
+      <w:pPr>
+        <w:rPr>
+          <w:rFonts w:ascii="Times New Roman" w:hAnsi="Times New Roman" w:cs="Times New Roman"/>
+          <w:lang w:val="ru-RU"/>
+        </w:rPr>
+      </w:pPr>
+      <w:r>
+        <w:rPr>
+          <w:rFonts w:ascii="Times New Roman" w:hAnsi="Times New Roman" w:cs="Times New Roman"/>
+          <w:lang w:val="en-US"/>
         </w:rPr>
         <w:t xml:space="preserve">    </w:t>
       </w:r>
@@ -3036,15 +3044,57 @@
       <w:pPr>
         <w:rPr>
           <w:rFonts w:ascii="Times New Roman" w:hAnsi="Times New Roman" w:cs="Times New Roman"/>
-          <w:lang w:val="en-US"/>
-        </w:rPr>
-      </w:pPr>
-      <w:r>
-        <w:rPr>
-          <w:rFonts w:ascii="Times New Roman" w:hAnsi="Times New Roman" w:cs="Times New Roman"/>
-          <w:lang w:val="en-US"/>
-        </w:rPr>
-        <w:t xml:space="preserve">    background-color: yellow; /* </w:t>
+          <w:lang w:val="ru-RU"/>
+        </w:rPr>
+      </w:pPr>
+      <w:r>
+        <w:rPr>
+          <w:rFonts w:ascii="Times New Roman" w:hAnsi="Times New Roman" w:cs="Times New Roman"/>
+          <w:lang w:val="ru-RU"/>
+        </w:rPr>
+        <w:t xml:space="preserve">    </w:t>
+      </w:r>
+      <w:r>
+        <w:rPr>
+          <w:rFonts w:ascii="Times New Roman" w:hAnsi="Times New Roman" w:cs="Times New Roman"/>
+          <w:lang w:val="en-US"/>
+        </w:rPr>
+        <w:t>background</w:t>
+      </w:r>
+      <w:r>
+        <w:rPr>
+          <w:rFonts w:ascii="Times New Roman" w:hAnsi="Times New Roman" w:cs="Times New Roman"/>
+          <w:lang w:val="ru-RU"/>
+        </w:rPr>
+        <w:t>-</w:t>
+      </w:r>
+      <w:r>
+        <w:rPr>
+          <w:rFonts w:ascii="Times New Roman" w:hAnsi="Times New Roman" w:cs="Times New Roman"/>
+          <w:lang w:val="en-US"/>
+        </w:rPr>
+        <w:t>color</w:t>
+      </w:r>
+      <w:r>
+        <w:rPr>
+          <w:rFonts w:ascii="Times New Roman" w:hAnsi="Times New Roman" w:cs="Times New Roman"/>
+          <w:lang w:val="ru-RU"/>
+        </w:rPr>
+        <w:t xml:space="preserve">: </w:t>
+      </w:r>
+      <w:r>
+        <w:rPr>
+          <w:rFonts w:ascii="Times New Roman" w:hAnsi="Times New Roman" w:cs="Times New Roman"/>
+          <w:lang w:val="en-US"/>
+        </w:rPr>
+        <w:t>yellow</w:t>
+      </w:r>
+      <w:r>
+        <w:rPr>
+          <w:rFonts w:ascii="Times New Roman" w:hAnsi="Times New Roman" w:cs="Times New Roman"/>
+          <w:lang w:val="ru-RU"/>
+        </w:rPr>
+        <w:t xml:space="preserve">; /* </w:t>
       </w:r>
       <w:r>
         <w:rPr>
@@ -3056,7 +3106,7 @@
       <w:r>
         <w:rPr>
           <w:rFonts w:ascii="Times New Roman" w:hAnsi="Times New Roman" w:cs="Times New Roman"/>
-          <w:lang w:val="en-US"/>
+          <w:lang w:val="ru-RU"/>
         </w:rPr>
         <w:t xml:space="preserve"> </w:t>
       </w:r>
@@ -3070,7 +3120,7 @@
       <w:r>
         <w:rPr>
           <w:rFonts w:ascii="Times New Roman" w:hAnsi="Times New Roman" w:cs="Times New Roman"/>
-          <w:lang w:val="en-US"/>
+          <w:lang w:val="ru-RU"/>
         </w:rPr>
         <w:t xml:space="preserve"> </w:t>
       </w:r>
@@ -3084,7 +3134,7 @@
       <w:r>
         <w:rPr>
           <w:rFonts w:ascii="Times New Roman" w:hAnsi="Times New Roman" w:cs="Times New Roman"/>
-          <w:lang w:val="en-US"/>
+          <w:lang w:val="ru-RU"/>
         </w:rPr>
         <w:t xml:space="preserve"> </w:t>
       </w:r>
@@ -3098,7 +3148,7 @@
       <w:r>
         <w:rPr>
           <w:rFonts w:ascii="Times New Roman" w:hAnsi="Times New Roman" w:cs="Times New Roman"/>
-          <w:lang w:val="en-US"/>
+          <w:lang w:val="ru-RU"/>
         </w:rPr>
         <w:t xml:space="preserve"> */</w:t>
       </w:r>
@@ -3113,7 +3163,7 @@
       <w:r>
         <w:rPr>
           <w:rFonts w:ascii="Times New Roman" w:hAnsi="Times New Roman" w:cs="Times New Roman"/>
-          <w:lang w:val="en-US"/>
+          <w:lang w:val="ru-RU"/>
         </w:rPr>
         <w:t xml:space="preserve">    </w:t>
       </w:r>
@@ -3694,13 +3744,13 @@
       <w:pPr>
         <w:rPr>
           <w:rFonts w:ascii="Times New Roman" w:hAnsi="Times New Roman" w:cs="Times New Roman"/>
-          <w:lang w:val="ru-RU"/>
-        </w:rPr>
-      </w:pPr>
-      <w:r>
-        <w:rPr>
-          <w:rFonts w:ascii="Times New Roman" w:hAnsi="Times New Roman" w:cs="Times New Roman"/>
-          <w:lang w:val="ru-RU"/>
+          <w:lang w:val="en-US"/>
+        </w:rPr>
+      </w:pPr>
+      <w:r>
+        <w:rPr>
+          <w:rFonts w:ascii="Times New Roman" w:hAnsi="Times New Roman" w:cs="Times New Roman"/>
+          <w:lang w:val="en-US"/>
         </w:rPr>
         <w:t>}</w:t>
       </w:r>
@@ -3850,13 +3900,13 @@
       <w:pPr>
         <w:rPr>
           <w:rFonts w:ascii="Times New Roman" w:hAnsi="Times New Roman" w:cs="Times New Roman"/>
-          <w:lang w:val="ru-RU"/>
-        </w:rPr>
-      </w:pPr>
-      <w:r>
-        <w:rPr>
-          <w:rFonts w:ascii="Times New Roman" w:hAnsi="Times New Roman" w:cs="Times New Roman"/>
-          <w:lang w:val="ru-RU"/>
+          <w:lang w:val="en-US"/>
+        </w:rPr>
+      </w:pPr>
+      <w:r>
+        <w:rPr>
+          <w:rFonts w:ascii="Times New Roman" w:hAnsi="Times New Roman" w:cs="Times New Roman"/>
+          <w:lang w:val="en-US"/>
         </w:rPr>
         <w:t>}</w:t>
       </w:r>
@@ -3948,91 +3998,43 @@
       <w:pPr>
         <w:rPr>
           <w:rFonts w:ascii="Times New Roman" w:hAnsi="Times New Roman" w:cs="Times New Roman"/>
-          <w:lang w:val="ru-RU"/>
-        </w:rPr>
-      </w:pPr>
-      <w:r>
-        <w:rPr>
-          <w:rFonts w:ascii="Times New Roman" w:hAnsi="Times New Roman" w:cs="Times New Roman"/>
-          <w:lang w:val="ru-RU"/>
-        </w:rPr>
-        <w:t>.</w:t>
-      </w:r>
-      <w:proofErr w:type="spellStart"/>
-      <w:r>
-        <w:rPr>
-          <w:rFonts w:ascii="Times New Roman" w:hAnsi="Times New Roman" w:cs="Times New Roman"/>
-          <w:lang w:val="ru-RU"/>
-        </w:rPr>
-        <w:t>my-button</w:t>
-      </w:r>
-      <w:proofErr w:type="spellEnd"/>
-      <w:r>
-        <w:rPr>
-          <w:rFonts w:ascii="Times New Roman" w:hAnsi="Times New Roman" w:cs="Times New Roman"/>
-          <w:lang w:val="ru-RU"/>
-        </w:rPr>
-        <w:t xml:space="preserve"> {</w:t>
-      </w:r>
-    </w:p>
-    <w:p>
-      <w:pPr>
-        <w:rPr>
-          <w:rFonts w:ascii="Times New Roman" w:hAnsi="Times New Roman" w:cs="Times New Roman"/>
-          <w:lang w:val="ru-RU"/>
-        </w:rPr>
-      </w:pPr>
-      <w:r>
-        <w:rPr>
-          <w:rFonts w:ascii="Times New Roman" w:hAnsi="Times New Roman" w:cs="Times New Roman"/>
-          <w:lang w:val="ru-RU"/>
-        </w:rPr>
-        <w:t xml:space="preserve">    </w:t>
-      </w:r>
-      <w:proofErr w:type="spellStart"/>
-      <w:r>
-        <w:rPr>
-          <w:rFonts w:ascii="Times New Roman" w:hAnsi="Times New Roman" w:cs="Times New Roman"/>
-          <w:lang w:val="ru-RU"/>
-        </w:rPr>
-        <w:t>cursor</w:t>
-      </w:r>
-      <w:proofErr w:type="spellEnd"/>
-      <w:r>
-        <w:rPr>
-          <w:rFonts w:ascii="Times New Roman" w:hAnsi="Times New Roman" w:cs="Times New Roman"/>
-          <w:lang w:val="ru-RU"/>
-        </w:rPr>
-        <w:t xml:space="preserve">: </w:t>
-      </w:r>
-      <w:proofErr w:type="spellStart"/>
-      <w:r>
-        <w:rPr>
-          <w:rFonts w:ascii="Times New Roman" w:hAnsi="Times New Roman" w:cs="Times New Roman"/>
-          <w:lang w:val="ru-RU"/>
-        </w:rPr>
-        <w:t>pointer</w:t>
-      </w:r>
-      <w:proofErr w:type="spellEnd"/>
-      <w:r>
-        <w:rPr>
-          <w:rFonts w:ascii="Times New Roman" w:hAnsi="Times New Roman" w:cs="Times New Roman"/>
-          <w:lang w:val="ru-RU"/>
-        </w:rPr>
-        <w:t>;</w:t>
-      </w:r>
-    </w:p>
-    <w:p>
-      <w:pPr>
-        <w:rPr>
-          <w:rFonts w:ascii="Times New Roman" w:hAnsi="Times New Roman" w:cs="Times New Roman"/>
-          <w:lang w:val="ru-RU"/>
-        </w:rPr>
-      </w:pPr>
-      <w:r>
-        <w:rPr>
-          <w:rFonts w:ascii="Times New Roman" w:hAnsi="Times New Roman" w:cs="Times New Roman"/>
-          <w:lang w:val="ru-RU"/>
+          <w:lang w:val="en-US"/>
+        </w:rPr>
+      </w:pPr>
+      <w:r>
+        <w:rPr>
+          <w:rFonts w:ascii="Times New Roman" w:hAnsi="Times New Roman" w:cs="Times New Roman"/>
+          <w:lang w:val="en-US"/>
+        </w:rPr>
+        <w:t>.my-button {</w:t>
+      </w:r>
+    </w:p>
+    <w:p>
+      <w:pPr>
+        <w:rPr>
+          <w:rFonts w:ascii="Times New Roman" w:hAnsi="Times New Roman" w:cs="Times New Roman"/>
+          <w:lang w:val="en-US"/>
+        </w:rPr>
+      </w:pPr>
+      <w:r>
+        <w:rPr>
+          <w:rFonts w:ascii="Times New Roman" w:hAnsi="Times New Roman" w:cs="Times New Roman"/>
+          <w:lang w:val="en-US"/>
+        </w:rPr>
+        <w:t xml:space="preserve">    cursor: pointer;</w:t>
+      </w:r>
+    </w:p>
+    <w:p>
+      <w:pPr>
+        <w:rPr>
+          <w:rFonts w:ascii="Times New Roman" w:hAnsi="Times New Roman" w:cs="Times New Roman"/>
+          <w:lang w:val="en-US"/>
+        </w:rPr>
+      </w:pPr>
+      <w:r>
+        <w:rPr>
+          <w:rFonts w:ascii="Times New Roman" w:hAnsi="Times New Roman" w:cs="Times New Roman"/>
+          <w:lang w:val="en-US"/>
         </w:rPr>
         <w:t>}</w:t>
       </w:r>
@@ -4041,91 +4043,43 @@
       <w:pPr>
         <w:rPr>
           <w:rFonts w:ascii="Times New Roman" w:hAnsi="Times New Roman" w:cs="Times New Roman"/>
-          <w:lang w:val="ru-RU"/>
-        </w:rPr>
-      </w:pPr>
-      <w:r>
-        <w:rPr>
-          <w:rFonts w:ascii="Times New Roman" w:hAnsi="Times New Roman" w:cs="Times New Roman"/>
-          <w:lang w:val="ru-RU"/>
-        </w:rPr>
-        <w:t>.</w:t>
-      </w:r>
-      <w:proofErr w:type="spellStart"/>
-      <w:r>
-        <w:rPr>
-          <w:rFonts w:ascii="Times New Roman" w:hAnsi="Times New Roman" w:cs="Times New Roman"/>
-          <w:lang w:val="ru-RU"/>
-        </w:rPr>
-        <w:t>my-button</w:t>
-      </w:r>
-      <w:proofErr w:type="spellEnd"/>
-      <w:r>
-        <w:rPr>
-          <w:rFonts w:ascii="Times New Roman" w:hAnsi="Times New Roman" w:cs="Times New Roman"/>
-          <w:lang w:val="ru-RU"/>
-        </w:rPr>
-        <w:t xml:space="preserve"> {</w:t>
-      </w:r>
-    </w:p>
-    <w:p>
-      <w:pPr>
-        <w:rPr>
-          <w:rFonts w:ascii="Times New Roman" w:hAnsi="Times New Roman" w:cs="Times New Roman"/>
-          <w:lang w:val="ru-RU"/>
-        </w:rPr>
-      </w:pPr>
-      <w:r>
-        <w:rPr>
-          <w:rFonts w:ascii="Times New Roman" w:hAnsi="Times New Roman" w:cs="Times New Roman"/>
-          <w:lang w:val="ru-RU"/>
-        </w:rPr>
-        <w:t xml:space="preserve">    </w:t>
-      </w:r>
-      <w:proofErr w:type="spellStart"/>
-      <w:r>
-        <w:rPr>
-          <w:rFonts w:ascii="Times New Roman" w:hAnsi="Times New Roman" w:cs="Times New Roman"/>
-          <w:lang w:val="ru-RU"/>
-        </w:rPr>
-        <w:t>cursor</w:t>
-      </w:r>
-      <w:proofErr w:type="spellEnd"/>
-      <w:r>
-        <w:rPr>
-          <w:rFonts w:ascii="Times New Roman" w:hAnsi="Times New Roman" w:cs="Times New Roman"/>
-          <w:lang w:val="ru-RU"/>
-        </w:rPr>
-        <w:t xml:space="preserve">: </w:t>
-      </w:r>
-      <w:proofErr w:type="spellStart"/>
-      <w:r>
-        <w:rPr>
-          <w:rFonts w:ascii="Times New Roman" w:hAnsi="Times New Roman" w:cs="Times New Roman"/>
-          <w:lang w:val="ru-RU"/>
-        </w:rPr>
-        <w:t>grab</w:t>
-      </w:r>
-      <w:proofErr w:type="spellEnd"/>
-      <w:r>
-        <w:rPr>
-          <w:rFonts w:ascii="Times New Roman" w:hAnsi="Times New Roman" w:cs="Times New Roman"/>
-          <w:lang w:val="ru-RU"/>
-        </w:rPr>
-        <w:t>;</w:t>
-      </w:r>
-    </w:p>
-    <w:p>
-      <w:pPr>
-        <w:rPr>
-          <w:rFonts w:ascii="Times New Roman" w:hAnsi="Times New Roman" w:cs="Times New Roman"/>
-          <w:lang w:val="ru-RU"/>
-        </w:rPr>
-      </w:pPr>
-      <w:r>
-        <w:rPr>
-          <w:rFonts w:ascii="Times New Roman" w:hAnsi="Times New Roman" w:cs="Times New Roman"/>
-          <w:lang w:val="ru-RU"/>
+          <w:lang w:val="en-US"/>
+        </w:rPr>
+      </w:pPr>
+      <w:r>
+        <w:rPr>
+          <w:rFonts w:ascii="Times New Roman" w:hAnsi="Times New Roman" w:cs="Times New Roman"/>
+          <w:lang w:val="en-US"/>
+        </w:rPr>
+        <w:t>.my-button {</w:t>
+      </w:r>
+    </w:p>
+    <w:p>
+      <w:pPr>
+        <w:rPr>
+          <w:rFonts w:ascii="Times New Roman" w:hAnsi="Times New Roman" w:cs="Times New Roman"/>
+          <w:lang w:val="en-US"/>
+        </w:rPr>
+      </w:pPr>
+      <w:r>
+        <w:rPr>
+          <w:rFonts w:ascii="Times New Roman" w:hAnsi="Times New Roman" w:cs="Times New Roman"/>
+          <w:lang w:val="en-US"/>
+        </w:rPr>
+        <w:t xml:space="preserve">    cursor: grab;</w:t>
+      </w:r>
+    </w:p>
+    <w:p>
+      <w:pPr>
+        <w:rPr>
+          <w:rFonts w:ascii="Times New Roman" w:hAnsi="Times New Roman" w:cs="Times New Roman"/>
+          <w:lang w:val="en-US"/>
+        </w:rPr>
+      </w:pPr>
+      <w:r>
+        <w:rPr>
+          <w:rFonts w:ascii="Times New Roman" w:hAnsi="Times New Roman" w:cs="Times New Roman"/>
+          <w:lang w:val="en-US"/>
         </w:rPr>
         <w:t>}</w:t>
       </w:r>
@@ -4134,91 +4088,43 @@
       <w:pPr>
         <w:rPr>
           <w:rFonts w:ascii="Times New Roman" w:hAnsi="Times New Roman" w:cs="Times New Roman"/>
-          <w:lang w:val="ru-RU"/>
-        </w:rPr>
-      </w:pPr>
-      <w:r>
-        <w:rPr>
-          <w:rFonts w:ascii="Times New Roman" w:hAnsi="Times New Roman" w:cs="Times New Roman"/>
-          <w:lang w:val="ru-RU"/>
-        </w:rPr>
-        <w:t>.</w:t>
-      </w:r>
-      <w:proofErr w:type="spellStart"/>
-      <w:r>
-        <w:rPr>
-          <w:rFonts w:ascii="Times New Roman" w:hAnsi="Times New Roman" w:cs="Times New Roman"/>
-          <w:lang w:val="ru-RU"/>
-        </w:rPr>
-        <w:t>my-button</w:t>
-      </w:r>
-      <w:proofErr w:type="spellEnd"/>
-      <w:r>
-        <w:rPr>
-          <w:rFonts w:ascii="Times New Roman" w:hAnsi="Times New Roman" w:cs="Times New Roman"/>
-          <w:lang w:val="ru-RU"/>
-        </w:rPr>
-        <w:t xml:space="preserve"> {</w:t>
-      </w:r>
-    </w:p>
-    <w:p>
-      <w:pPr>
-        <w:rPr>
-          <w:rFonts w:ascii="Times New Roman" w:hAnsi="Times New Roman" w:cs="Times New Roman"/>
-          <w:lang w:val="ru-RU"/>
-        </w:rPr>
-      </w:pPr>
-      <w:r>
-        <w:rPr>
-          <w:rFonts w:ascii="Times New Roman" w:hAnsi="Times New Roman" w:cs="Times New Roman"/>
-          <w:lang w:val="ru-RU"/>
-        </w:rPr>
-        <w:t xml:space="preserve">    </w:t>
-      </w:r>
-      <w:proofErr w:type="spellStart"/>
-      <w:r>
-        <w:rPr>
-          <w:rFonts w:ascii="Times New Roman" w:hAnsi="Times New Roman" w:cs="Times New Roman"/>
-          <w:lang w:val="ru-RU"/>
-        </w:rPr>
-        <w:t>cursor</w:t>
-      </w:r>
-      <w:proofErr w:type="spellEnd"/>
-      <w:r>
-        <w:rPr>
-          <w:rFonts w:ascii="Times New Roman" w:hAnsi="Times New Roman" w:cs="Times New Roman"/>
-          <w:lang w:val="ru-RU"/>
-        </w:rPr>
-        <w:t xml:space="preserve">: </w:t>
-      </w:r>
-      <w:proofErr w:type="spellStart"/>
-      <w:r>
-        <w:rPr>
-          <w:rFonts w:ascii="Times New Roman" w:hAnsi="Times New Roman" w:cs="Times New Roman"/>
-          <w:lang w:val="ru-RU"/>
-        </w:rPr>
-        <w:t>grabbing</w:t>
-      </w:r>
-      <w:proofErr w:type="spellEnd"/>
-      <w:r>
-        <w:rPr>
-          <w:rFonts w:ascii="Times New Roman" w:hAnsi="Times New Roman" w:cs="Times New Roman"/>
-          <w:lang w:val="ru-RU"/>
-        </w:rPr>
-        <w:t>;</w:t>
-      </w:r>
-    </w:p>
-    <w:p>
-      <w:pPr>
-        <w:rPr>
-          <w:rFonts w:ascii="Times New Roman" w:hAnsi="Times New Roman" w:cs="Times New Roman"/>
-          <w:lang w:val="ru-RU"/>
-        </w:rPr>
-      </w:pPr>
-      <w:r>
-        <w:rPr>
-          <w:rFonts w:ascii="Times New Roman" w:hAnsi="Times New Roman" w:cs="Times New Roman"/>
-          <w:lang w:val="ru-RU"/>
+          <w:lang w:val="en-US"/>
+        </w:rPr>
+      </w:pPr>
+      <w:r>
+        <w:rPr>
+          <w:rFonts w:ascii="Times New Roman" w:hAnsi="Times New Roman" w:cs="Times New Roman"/>
+          <w:lang w:val="en-US"/>
+        </w:rPr>
+        <w:t>.my-button {</w:t>
+      </w:r>
+    </w:p>
+    <w:p>
+      <w:pPr>
+        <w:rPr>
+          <w:rFonts w:ascii="Times New Roman" w:hAnsi="Times New Roman" w:cs="Times New Roman"/>
+          <w:lang w:val="en-US"/>
+        </w:rPr>
+      </w:pPr>
+      <w:r>
+        <w:rPr>
+          <w:rFonts w:ascii="Times New Roman" w:hAnsi="Times New Roman" w:cs="Times New Roman"/>
+          <w:lang w:val="en-US"/>
+        </w:rPr>
+        <w:t xml:space="preserve">    cursor: grabbing;</w:t>
+      </w:r>
+    </w:p>
+    <w:p>
+      <w:pPr>
+        <w:rPr>
+          <w:rFonts w:ascii="Times New Roman" w:hAnsi="Times New Roman" w:cs="Times New Roman"/>
+          <w:lang w:val="en-US"/>
+        </w:rPr>
+      </w:pPr>
+      <w:r>
+        <w:rPr>
+          <w:rFonts w:ascii="Times New Roman" w:hAnsi="Times New Roman" w:cs="Times New Roman"/>
+          <w:lang w:val="en-US"/>
         </w:rPr>
         <w:t>}</w:t>
       </w:r>
@@ -8117,8 +8023,6 @@
         </w:rPr>
         <w:t>}</w:t>
       </w:r>
-      <w:bookmarkStart w:id="0" w:name="_GoBack"/>
-      <w:bookmarkEnd w:id="0"/>
     </w:p>
     <w:p>
       <w:pPr>
@@ -8262,6 +8166,481 @@
     </w:p>
     <w:p>
       <w:pPr>
+        <w:spacing w:line="240" w:lineRule="auto"/>
+        <w:ind w:left="720"/>
+        <w:rPr>
+          <w:rFonts w:ascii="Times New Roman" w:hAnsi="Times New Roman" w:cs="Times New Roman"/>
+          <w:sz w:val="20"/>
+          <w:szCs w:val="20"/>
+          <w:lang w:val="ru-RU"/>
+        </w:rPr>
+      </w:pPr>
+      <w:r>
+        <w:rPr>
+          <w:rFonts w:ascii="Times New Roman" w:hAnsi="Times New Roman" w:cs="Times New Roman"/>
+          <w:sz w:val="20"/>
+          <w:szCs w:val="20"/>
+          <w:lang w:val="ru-RU"/>
+        </w:rPr>
+        <w:t>```</w:t>
+      </w:r>
+      <w:proofErr w:type="spellStart"/>
+      <w:r>
+        <w:rPr>
+          <w:rFonts w:ascii="Times New Roman" w:hAnsi="Times New Roman" w:cs="Times New Roman"/>
+          <w:sz w:val="20"/>
+          <w:szCs w:val="20"/>
+          <w:lang w:val="ru-RU"/>
+        </w:rPr>
+        <w:t>css</w:t>
+      </w:r>
+      <w:proofErr w:type="spellEnd"/>
+    </w:p>
+    <w:p>
+      <w:pPr>
+        <w:spacing w:line="240" w:lineRule="auto"/>
+        <w:ind w:left="720"/>
+        <w:rPr>
+          <w:rFonts w:ascii="Times New Roman" w:hAnsi="Times New Roman" w:cs="Times New Roman"/>
+          <w:sz w:val="20"/>
+          <w:szCs w:val="20"/>
+          <w:lang w:val="ru-RU"/>
+        </w:rPr>
+      </w:pPr>
+      <w:r>
+        <w:rPr>
+          <w:rFonts w:ascii="Times New Roman" w:hAnsi="Times New Roman" w:cs="Times New Roman"/>
+          <w:sz w:val="20"/>
+          <w:szCs w:val="20"/>
+          <w:lang w:val="ru-RU"/>
+        </w:rPr>
+        <w:t>/* Стили для списка компаний партнеров */</w:t>
+      </w:r>
+    </w:p>
+    <w:p>
+      <w:pPr>
+        <w:spacing w:line="240" w:lineRule="auto"/>
+        <w:ind w:left="720"/>
+        <w:rPr>
+          <w:rFonts w:ascii="Times New Roman" w:hAnsi="Times New Roman" w:cs="Times New Roman"/>
+          <w:sz w:val="20"/>
+          <w:szCs w:val="20"/>
+          <w:lang w:val="ru-RU"/>
+        </w:rPr>
+      </w:pPr>
+      <w:proofErr w:type="gramStart"/>
+      <w:r>
+        <w:rPr>
+          <w:rFonts w:ascii="Times New Roman" w:hAnsi="Times New Roman" w:cs="Times New Roman"/>
+          <w:sz w:val="20"/>
+          <w:szCs w:val="20"/>
+          <w:lang w:val="ru-RU"/>
+        </w:rPr>
+        <w:t>.</w:t>
+      </w:r>
+      <w:proofErr w:type="spellStart"/>
+      <w:r>
+        <w:rPr>
+          <w:rFonts w:ascii="Times New Roman" w:hAnsi="Times New Roman" w:cs="Times New Roman"/>
+          <w:sz w:val="20"/>
+          <w:szCs w:val="20"/>
+          <w:lang w:val="ru-RU"/>
+        </w:rPr>
+        <w:t>partner</w:t>
+      </w:r>
+      <w:proofErr w:type="gramEnd"/>
+      <w:r>
+        <w:rPr>
+          <w:rFonts w:ascii="Times New Roman" w:hAnsi="Times New Roman" w:cs="Times New Roman"/>
+          <w:sz w:val="20"/>
+          <w:szCs w:val="20"/>
+          <w:lang w:val="ru-RU"/>
+        </w:rPr>
+        <w:t>-list</w:t>
+      </w:r>
+      <w:proofErr w:type="spellEnd"/>
+      <w:r>
+        <w:rPr>
+          <w:rFonts w:ascii="Times New Roman" w:hAnsi="Times New Roman" w:cs="Times New Roman"/>
+          <w:sz w:val="20"/>
+          <w:szCs w:val="20"/>
+          <w:lang w:val="ru-RU"/>
+        </w:rPr>
+        <w:t xml:space="preserve"> {</w:t>
+      </w:r>
+    </w:p>
+    <w:p>
+      <w:pPr>
+        <w:spacing w:line="240" w:lineRule="auto"/>
+        <w:ind w:left="720"/>
+        <w:rPr>
+          <w:rFonts w:ascii="Times New Roman" w:hAnsi="Times New Roman" w:cs="Times New Roman"/>
+          <w:sz w:val="20"/>
+          <w:szCs w:val="20"/>
+          <w:lang w:val="ru-RU"/>
+        </w:rPr>
+      </w:pPr>
+      <w:r>
+        <w:rPr>
+          <w:rFonts w:ascii="Times New Roman" w:hAnsi="Times New Roman" w:cs="Times New Roman"/>
+          <w:sz w:val="20"/>
+          <w:szCs w:val="20"/>
+          <w:lang w:val="ru-RU"/>
+        </w:rPr>
+        <w:t xml:space="preserve">    /* ... */</w:t>
+      </w:r>
+    </w:p>
+    <w:p>
+      <w:pPr>
+        <w:spacing w:line="240" w:lineRule="auto"/>
+        <w:ind w:left="720"/>
+        <w:rPr>
+          <w:rFonts w:ascii="Times New Roman" w:hAnsi="Times New Roman" w:cs="Times New Roman"/>
+          <w:sz w:val="20"/>
+          <w:szCs w:val="20"/>
+          <w:lang w:val="en-US"/>
+        </w:rPr>
+      </w:pPr>
+      <w:r>
+        <w:rPr>
+          <w:rFonts w:ascii="Times New Roman" w:hAnsi="Times New Roman" w:cs="Times New Roman"/>
+          <w:sz w:val="20"/>
+          <w:szCs w:val="20"/>
+          <w:lang w:val="en-US"/>
+        </w:rPr>
+        <w:t>}</w:t>
+      </w:r>
+    </w:p>
+    <w:p>
+      <w:pPr>
+        <w:spacing w:line="240" w:lineRule="auto"/>
+        <w:ind w:left="720"/>
+        <w:rPr>
+          <w:rFonts w:ascii="Times New Roman" w:hAnsi="Times New Roman" w:cs="Times New Roman"/>
+          <w:sz w:val="20"/>
+          <w:szCs w:val="20"/>
+          <w:lang w:val="en-US"/>
+        </w:rPr>
+      </w:pPr>
+      <w:proofErr w:type="gramStart"/>
+      <w:r>
+        <w:rPr>
+          <w:rFonts w:ascii="Times New Roman" w:hAnsi="Times New Roman" w:cs="Times New Roman"/>
+          <w:sz w:val="20"/>
+          <w:szCs w:val="20"/>
+          <w:lang w:val="en-US"/>
+        </w:rPr>
+        <w:t>.partner</w:t>
+      </w:r>
+      <w:proofErr w:type="gramEnd"/>
+      <w:r>
+        <w:rPr>
+          <w:rFonts w:ascii="Times New Roman" w:hAnsi="Times New Roman" w:cs="Times New Roman"/>
+          <w:sz w:val="20"/>
+          <w:szCs w:val="20"/>
+          <w:lang w:val="en-US"/>
+        </w:rPr>
+        <w:t xml:space="preserve"> {</w:t>
+      </w:r>
+    </w:p>
+    <w:p>
+      <w:pPr>
+        <w:spacing w:line="240" w:lineRule="auto"/>
+        <w:ind w:left="720"/>
+        <w:rPr>
+          <w:rFonts w:ascii="Times New Roman" w:hAnsi="Times New Roman" w:cs="Times New Roman"/>
+          <w:sz w:val="20"/>
+          <w:szCs w:val="20"/>
+          <w:lang w:val="en-US"/>
+        </w:rPr>
+      </w:pPr>
+      <w:r>
+        <w:rPr>
+          <w:rFonts w:ascii="Times New Roman" w:hAnsi="Times New Roman" w:cs="Times New Roman"/>
+          <w:sz w:val="20"/>
+          <w:szCs w:val="20"/>
+          <w:lang w:val="en-US"/>
+        </w:rPr>
+        <w:t xml:space="preserve">    width: 150px;</w:t>
+      </w:r>
+    </w:p>
+    <w:p>
+      <w:pPr>
+        <w:spacing w:line="240" w:lineRule="auto"/>
+        <w:ind w:left="720"/>
+        <w:rPr>
+          <w:rFonts w:ascii="Times New Roman" w:hAnsi="Times New Roman" w:cs="Times New Roman"/>
+          <w:sz w:val="20"/>
+          <w:szCs w:val="20"/>
+          <w:lang w:val="en-US"/>
+        </w:rPr>
+      </w:pPr>
+      <w:r>
+        <w:rPr>
+          <w:rFonts w:ascii="Times New Roman" w:hAnsi="Times New Roman" w:cs="Times New Roman"/>
+          <w:sz w:val="20"/>
+          <w:szCs w:val="20"/>
+          <w:lang w:val="en-US"/>
+        </w:rPr>
+        <w:t xml:space="preserve">    background-color: #007bff;</w:t>
+      </w:r>
+    </w:p>
+    <w:p>
+      <w:pPr>
+        <w:spacing w:line="240" w:lineRule="auto"/>
+        <w:ind w:left="720"/>
+        <w:rPr>
+          <w:rFonts w:ascii="Times New Roman" w:hAnsi="Times New Roman" w:cs="Times New Roman"/>
+          <w:sz w:val="20"/>
+          <w:szCs w:val="20"/>
+          <w:lang w:val="en-US"/>
+        </w:rPr>
+      </w:pPr>
+      <w:r>
+        <w:rPr>
+          <w:rFonts w:ascii="Times New Roman" w:hAnsi="Times New Roman" w:cs="Times New Roman"/>
+          <w:sz w:val="20"/>
+          <w:szCs w:val="20"/>
+          <w:lang w:val="en-US"/>
+        </w:rPr>
+        <w:t xml:space="preserve">    color: #</w:t>
+      </w:r>
+      <w:proofErr w:type="spellStart"/>
+      <w:r>
+        <w:rPr>
+          <w:rFonts w:ascii="Times New Roman" w:hAnsi="Times New Roman" w:cs="Times New Roman"/>
+          <w:sz w:val="20"/>
+          <w:szCs w:val="20"/>
+          <w:lang w:val="en-US"/>
+        </w:rPr>
+        <w:t>fff</w:t>
+      </w:r>
+      <w:proofErr w:type="spellEnd"/>
+      <w:r>
+        <w:rPr>
+          <w:rFonts w:ascii="Times New Roman" w:hAnsi="Times New Roman" w:cs="Times New Roman"/>
+          <w:sz w:val="20"/>
+          <w:szCs w:val="20"/>
+          <w:lang w:val="en-US"/>
+        </w:rPr>
+        <w:t>;</w:t>
+      </w:r>
+    </w:p>
+    <w:p>
+      <w:pPr>
+        <w:spacing w:line="240" w:lineRule="auto"/>
+        <w:ind w:left="720"/>
+        <w:rPr>
+          <w:rFonts w:ascii="Times New Roman" w:hAnsi="Times New Roman" w:cs="Times New Roman"/>
+          <w:sz w:val="20"/>
+          <w:szCs w:val="20"/>
+          <w:lang w:val="en-US"/>
+        </w:rPr>
+      </w:pPr>
+      <w:r>
+        <w:rPr>
+          <w:rFonts w:ascii="Times New Roman" w:hAnsi="Times New Roman" w:cs="Times New Roman"/>
+          <w:sz w:val="20"/>
+          <w:szCs w:val="20"/>
+          <w:lang w:val="en-US"/>
+        </w:rPr>
+        <w:t xml:space="preserve">    text-align: center;</w:t>
+      </w:r>
+    </w:p>
+    <w:p>
+      <w:pPr>
+        <w:spacing w:line="240" w:lineRule="auto"/>
+        <w:ind w:left="720"/>
+        <w:rPr>
+          <w:rFonts w:ascii="Times New Roman" w:hAnsi="Times New Roman" w:cs="Times New Roman"/>
+          <w:sz w:val="20"/>
+          <w:szCs w:val="20"/>
+          <w:lang w:val="en-US"/>
+        </w:rPr>
+      </w:pPr>
+      <w:r>
+        <w:rPr>
+          <w:rFonts w:ascii="Times New Roman" w:hAnsi="Times New Roman" w:cs="Times New Roman"/>
+          <w:sz w:val="20"/>
+          <w:szCs w:val="20"/>
+          <w:lang w:val="en-US"/>
+        </w:rPr>
+        <w:t xml:space="preserve">    padding: 20px;</w:t>
+      </w:r>
+    </w:p>
+    <w:p>
+      <w:pPr>
+        <w:spacing w:line="240" w:lineRule="auto"/>
+        <w:ind w:left="720"/>
+        <w:rPr>
+          <w:rFonts w:ascii="Times New Roman" w:hAnsi="Times New Roman" w:cs="Times New Roman"/>
+          <w:sz w:val="20"/>
+          <w:szCs w:val="20"/>
+          <w:lang w:val="en-US"/>
+        </w:rPr>
+      </w:pPr>
+      <w:r>
+        <w:rPr>
+          <w:rFonts w:ascii="Times New Roman" w:hAnsi="Times New Roman" w:cs="Times New Roman"/>
+          <w:sz w:val="20"/>
+          <w:szCs w:val="20"/>
+          <w:lang w:val="en-US"/>
+        </w:rPr>
+        <w:t xml:space="preserve">    border-radius: 50%; /* </w:t>
+      </w:r>
+      <w:r>
+        <w:rPr>
+          <w:rFonts w:ascii="Times New Roman" w:hAnsi="Times New Roman" w:cs="Times New Roman"/>
+          <w:sz w:val="20"/>
+          <w:szCs w:val="20"/>
+          <w:lang w:val="ru-RU"/>
+        </w:rPr>
+        <w:t>Круглая</w:t>
+      </w:r>
+      <w:r>
+        <w:rPr>
+          <w:rFonts w:ascii="Times New Roman" w:hAnsi="Times New Roman" w:cs="Times New Roman"/>
+          <w:sz w:val="20"/>
+          <w:szCs w:val="20"/>
+          <w:lang w:val="en-US"/>
+        </w:rPr>
+        <w:t xml:space="preserve"> </w:t>
+      </w:r>
+      <w:r>
+        <w:rPr>
+          <w:rFonts w:ascii="Times New Roman" w:hAnsi="Times New Roman" w:cs="Times New Roman"/>
+          <w:sz w:val="20"/>
+          <w:szCs w:val="20"/>
+          <w:lang w:val="ru-RU"/>
+        </w:rPr>
+        <w:t>форма</w:t>
+      </w:r>
+      <w:r>
+        <w:rPr>
+          <w:rFonts w:ascii="Times New Roman" w:hAnsi="Times New Roman" w:cs="Times New Roman"/>
+          <w:sz w:val="20"/>
+          <w:szCs w:val="20"/>
+          <w:lang w:val="en-US"/>
+        </w:rPr>
+        <w:t xml:space="preserve"> */</w:t>
+      </w:r>
+    </w:p>
+    <w:p>
+      <w:pPr>
+        <w:spacing w:line="240" w:lineRule="auto"/>
+        <w:ind w:left="720"/>
+        <w:rPr>
+          <w:rFonts w:ascii="Times New Roman" w:hAnsi="Times New Roman" w:cs="Times New Roman"/>
+          <w:sz w:val="20"/>
+          <w:szCs w:val="20"/>
+          <w:lang w:val="en-US"/>
+        </w:rPr>
+      </w:pPr>
+      <w:r>
+        <w:rPr>
+          <w:rFonts w:ascii="Times New Roman" w:hAnsi="Times New Roman" w:cs="Times New Roman"/>
+          <w:sz w:val="20"/>
+          <w:szCs w:val="20"/>
+          <w:lang w:val="en-US"/>
+        </w:rPr>
+        <w:t xml:space="preserve">    box-shadow: 2px </w:t>
+      </w:r>
+      <w:proofErr w:type="spellStart"/>
+      <w:r>
+        <w:rPr>
+          <w:rFonts w:ascii="Times New Roman" w:hAnsi="Times New Roman" w:cs="Times New Roman"/>
+          <w:sz w:val="20"/>
+          <w:szCs w:val="20"/>
+          <w:lang w:val="en-US"/>
+        </w:rPr>
+        <w:t>2px</w:t>
+      </w:r>
+      <w:proofErr w:type="spellEnd"/>
+      <w:r>
+        <w:rPr>
+          <w:rFonts w:ascii="Times New Roman" w:hAnsi="Times New Roman" w:cs="Times New Roman"/>
+          <w:sz w:val="20"/>
+          <w:szCs w:val="20"/>
+          <w:lang w:val="en-US"/>
+        </w:rPr>
+        <w:t xml:space="preserve"> 5px </w:t>
+      </w:r>
+      <w:proofErr w:type="spellStart"/>
+      <w:proofErr w:type="gramStart"/>
+      <w:r>
+        <w:rPr>
+          <w:rFonts w:ascii="Times New Roman" w:hAnsi="Times New Roman" w:cs="Times New Roman"/>
+          <w:sz w:val="20"/>
+          <w:szCs w:val="20"/>
+          <w:lang w:val="en-US"/>
+        </w:rPr>
+        <w:t>rgba</w:t>
+      </w:r>
+      <w:proofErr w:type="spellEnd"/>
+      <w:r>
+        <w:rPr>
+          <w:rFonts w:ascii="Times New Roman" w:hAnsi="Times New Roman" w:cs="Times New Roman"/>
+          <w:sz w:val="20"/>
+          <w:szCs w:val="20"/>
+          <w:lang w:val="en-US"/>
+        </w:rPr>
+        <w:t>(</w:t>
+      </w:r>
+      <w:proofErr w:type="gramEnd"/>
+      <w:r>
+        <w:rPr>
+          <w:rFonts w:ascii="Times New Roman" w:hAnsi="Times New Roman" w:cs="Times New Roman"/>
+          <w:sz w:val="20"/>
+          <w:szCs w:val="20"/>
+          <w:lang w:val="en-US"/>
+        </w:rPr>
+        <w:t>0, 0, 0, 0.3);</w:t>
+      </w:r>
+    </w:p>
+    <w:p>
+      <w:pPr>
+        <w:spacing w:line="240" w:lineRule="auto"/>
+        <w:ind w:left="720"/>
+        <w:rPr>
+          <w:rFonts w:ascii="Times New Roman" w:hAnsi="Times New Roman" w:cs="Times New Roman"/>
+          <w:sz w:val="20"/>
+          <w:szCs w:val="20"/>
+          <w:lang w:val="ru-RU"/>
+        </w:rPr>
+      </w:pPr>
+      <w:r>
+        <w:rPr>
+          <w:rFonts w:ascii="Times New Roman" w:hAnsi="Times New Roman" w:cs="Times New Roman"/>
+          <w:sz w:val="20"/>
+          <w:szCs w:val="20"/>
+          <w:lang w:val="ru-RU"/>
+        </w:rPr>
+        <w:t>}</w:t>
+      </w:r>
+    </w:p>
+    <w:p>
+      <w:pPr>
+        <w:spacing w:line="240" w:lineRule="auto"/>
+        <w:ind w:left="720"/>
+        <w:rPr>
+          <w:rFonts w:ascii="Times New Roman" w:hAnsi="Times New Roman" w:cs="Times New Roman"/>
+          <w:sz w:val="20"/>
+          <w:szCs w:val="20"/>
+          <w:lang w:val="ru-RU"/>
+        </w:rPr>
+      </w:pPr>
+      <w:r>
+        <w:rPr>
+          <w:rFonts w:ascii="Times New Roman" w:hAnsi="Times New Roman" w:cs="Times New Roman"/>
+          <w:sz w:val="20"/>
+          <w:szCs w:val="20"/>
+          <w:lang w:val="ru-RU"/>
+        </w:rPr>
+        <w:t>```</w:t>
+      </w:r>
+    </w:p>
+    <w:p>
+      <w:pPr>
         <w:pStyle w:val="a7"/>
         <w:numPr>
           <w:ilvl w:val="0"/>
@@ -8312,6 +8691,229 @@
     </w:p>
     <w:p>
       <w:pPr>
+        <w:spacing w:line="240" w:lineRule="auto"/>
+        <w:ind w:left="720"/>
+        <w:rPr>
+          <w:rFonts w:ascii="Times New Roman" w:hAnsi="Times New Roman" w:cs="Times New Roman"/>
+          <w:sz w:val="20"/>
+          <w:szCs w:val="20"/>
+          <w:lang w:val="ru-RU"/>
+        </w:rPr>
+      </w:pPr>
+      <w:r>
+        <w:rPr>
+          <w:rFonts w:ascii="Times New Roman" w:hAnsi="Times New Roman" w:cs="Times New Roman"/>
+          <w:sz w:val="20"/>
+          <w:szCs w:val="20"/>
+          <w:lang w:val="ru-RU"/>
+        </w:rPr>
+        <w:t>```</w:t>
+      </w:r>
+      <w:proofErr w:type="spellStart"/>
+      <w:r>
+        <w:rPr>
+          <w:rFonts w:ascii="Times New Roman" w:hAnsi="Times New Roman" w:cs="Times New Roman"/>
+          <w:sz w:val="20"/>
+          <w:szCs w:val="20"/>
+          <w:lang w:val="ru-RU"/>
+        </w:rPr>
+        <w:t>css</w:t>
+      </w:r>
+      <w:proofErr w:type="spellEnd"/>
+    </w:p>
+    <w:p>
+      <w:pPr>
+        <w:spacing w:line="240" w:lineRule="auto"/>
+        <w:ind w:left="720"/>
+        <w:rPr>
+          <w:rFonts w:ascii="Times New Roman" w:hAnsi="Times New Roman" w:cs="Times New Roman"/>
+          <w:sz w:val="20"/>
+          <w:szCs w:val="20"/>
+          <w:lang w:val="ru-RU"/>
+        </w:rPr>
+      </w:pPr>
+      <w:r>
+        <w:rPr>
+          <w:rFonts w:ascii="Times New Roman" w:hAnsi="Times New Roman" w:cs="Times New Roman"/>
+          <w:sz w:val="20"/>
+          <w:szCs w:val="20"/>
+          <w:lang w:val="ru-RU"/>
+        </w:rPr>
+        <w:t>/* Стили для наименования компании */</w:t>
+      </w:r>
+    </w:p>
+    <w:p>
+      <w:pPr>
+        <w:spacing w:line="240" w:lineRule="auto"/>
+        <w:ind w:left="720"/>
+        <w:rPr>
+          <w:rFonts w:ascii="Times New Roman" w:hAnsi="Times New Roman" w:cs="Times New Roman"/>
+          <w:sz w:val="20"/>
+          <w:szCs w:val="20"/>
+          <w:lang w:val="en-US"/>
+        </w:rPr>
+      </w:pPr>
+      <w:proofErr w:type="gramStart"/>
+      <w:r>
+        <w:rPr>
+          <w:rFonts w:ascii="Times New Roman" w:hAnsi="Times New Roman" w:cs="Times New Roman"/>
+          <w:sz w:val="20"/>
+          <w:szCs w:val="20"/>
+          <w:lang w:val="en-US"/>
+        </w:rPr>
+        <w:t>.company</w:t>
+      </w:r>
+      <w:proofErr w:type="gramEnd"/>
+      <w:r>
+        <w:rPr>
+          <w:rFonts w:ascii="Times New Roman" w:hAnsi="Times New Roman" w:cs="Times New Roman"/>
+          <w:sz w:val="20"/>
+          <w:szCs w:val="20"/>
+          <w:lang w:val="en-US"/>
+        </w:rPr>
+        <w:t>-name {</w:t>
+      </w:r>
+    </w:p>
+    <w:p>
+      <w:pPr>
+        <w:spacing w:line="240" w:lineRule="auto"/>
+        <w:ind w:left="720"/>
+        <w:rPr>
+          <w:rFonts w:ascii="Times New Roman" w:hAnsi="Times New Roman" w:cs="Times New Roman"/>
+          <w:sz w:val="20"/>
+          <w:szCs w:val="20"/>
+          <w:lang w:val="en-US"/>
+        </w:rPr>
+      </w:pPr>
+      <w:r>
+        <w:rPr>
+          <w:rFonts w:ascii="Times New Roman" w:hAnsi="Times New Roman" w:cs="Times New Roman"/>
+          <w:sz w:val="20"/>
+          <w:szCs w:val="20"/>
+          <w:lang w:val="en-US"/>
+        </w:rPr>
+        <w:t xml:space="preserve">    font-family: Arial, sans-serif; /* </w:t>
+      </w:r>
+      <w:r>
+        <w:rPr>
+          <w:rFonts w:ascii="Times New Roman" w:hAnsi="Times New Roman" w:cs="Times New Roman"/>
+          <w:sz w:val="20"/>
+          <w:szCs w:val="20"/>
+          <w:lang w:val="ru-RU"/>
+        </w:rPr>
+        <w:t>Настройка</w:t>
+      </w:r>
+      <w:r>
+        <w:rPr>
+          <w:rFonts w:ascii="Times New Roman" w:hAnsi="Times New Roman" w:cs="Times New Roman"/>
+          <w:sz w:val="20"/>
+          <w:szCs w:val="20"/>
+          <w:lang w:val="en-US"/>
+        </w:rPr>
+        <w:t xml:space="preserve"> </w:t>
+      </w:r>
+      <w:r>
+        <w:rPr>
+          <w:rFonts w:ascii="Times New Roman" w:hAnsi="Times New Roman" w:cs="Times New Roman"/>
+          <w:sz w:val="20"/>
+          <w:szCs w:val="20"/>
+          <w:lang w:val="ru-RU"/>
+        </w:rPr>
+        <w:t>шрифта</w:t>
+      </w:r>
+      <w:r>
+        <w:rPr>
+          <w:rFonts w:ascii="Times New Roman" w:hAnsi="Times New Roman" w:cs="Times New Roman"/>
+          <w:sz w:val="20"/>
+          <w:szCs w:val="20"/>
+          <w:lang w:val="en-US"/>
+        </w:rPr>
+        <w:t xml:space="preserve"> */</w:t>
+      </w:r>
+    </w:p>
+    <w:p>
+      <w:pPr>
+        <w:spacing w:line="240" w:lineRule="auto"/>
+        <w:ind w:left="720"/>
+        <w:rPr>
+          <w:rFonts w:ascii="Times New Roman" w:hAnsi="Times New Roman" w:cs="Times New Roman"/>
+          <w:sz w:val="20"/>
+          <w:szCs w:val="20"/>
+          <w:lang w:val="en-US"/>
+        </w:rPr>
+      </w:pPr>
+      <w:r>
+        <w:rPr>
+          <w:rFonts w:ascii="Times New Roman" w:hAnsi="Times New Roman" w:cs="Times New Roman"/>
+          <w:sz w:val="20"/>
+          <w:szCs w:val="20"/>
+          <w:lang w:val="en-US"/>
+        </w:rPr>
+        <w:t xml:space="preserve">    font-size: 18px;</w:t>
+      </w:r>
+    </w:p>
+    <w:p>
+      <w:pPr>
+        <w:spacing w:line="240" w:lineRule="auto"/>
+        <w:ind w:left="720"/>
+        <w:rPr>
+          <w:rFonts w:ascii="Times New Roman" w:hAnsi="Times New Roman" w:cs="Times New Roman"/>
+          <w:sz w:val="20"/>
+          <w:szCs w:val="20"/>
+          <w:lang w:val="en-US"/>
+        </w:rPr>
+      </w:pPr>
+      <w:r>
+        <w:rPr>
+          <w:rFonts w:ascii="Times New Roman" w:hAnsi="Times New Roman" w:cs="Times New Roman"/>
+          <w:sz w:val="20"/>
+          <w:szCs w:val="20"/>
+          <w:lang w:val="en-US"/>
+        </w:rPr>
+        <w:t xml:space="preserve">    letter-spacing: 1px; /* </w:t>
+      </w:r>
+      <w:r>
+        <w:rPr>
+          <w:rFonts w:ascii="Times New Roman" w:hAnsi="Times New Roman" w:cs="Times New Roman"/>
+          <w:sz w:val="20"/>
+          <w:szCs w:val="20"/>
+          <w:lang w:val="ru-RU"/>
+        </w:rPr>
+        <w:t>Кернинг</w:t>
+      </w:r>
+      <w:r>
+        <w:rPr>
+          <w:rFonts w:ascii="Times New Roman" w:hAnsi="Times New Roman" w:cs="Times New Roman"/>
+          <w:sz w:val="20"/>
+          <w:szCs w:val="20"/>
+          <w:lang w:val="en-US"/>
+        </w:rPr>
+        <w:t xml:space="preserve"> */</w:t>
+      </w:r>
+    </w:p>
+    <w:p>
+      <w:pPr>
+        <w:spacing w:line="240" w:lineRule="auto"/>
+        <w:ind w:left="720"/>
+        <w:rPr>
+          <w:rFonts w:ascii="Times New Roman" w:hAnsi="Times New Roman" w:cs="Times New Roman"/>
+          <w:sz w:val="20"/>
+          <w:szCs w:val="20"/>
+          <w:lang w:val="ru-RU"/>
+        </w:rPr>
+      </w:pPr>
+      <w:r>
+        <w:rPr>
+          <w:rFonts w:ascii="Times New Roman" w:hAnsi="Times New Roman" w:cs="Times New Roman"/>
+          <w:sz w:val="20"/>
+          <w:szCs w:val="20"/>
+          <w:lang w:val="ru-RU"/>
+        </w:rPr>
+        <w:t>}</w:t>
+      </w:r>
+    </w:p>
+    <w:p>
+      <w:pPr>
         <w:pStyle w:val="a7"/>
         <w:numPr>
           <w:ilvl w:val="0"/>
@@ -8395,6 +8997,609 @@
     </w:p>
     <w:p>
       <w:pPr>
+        <w:spacing w:line="240" w:lineRule="auto"/>
+        <w:ind w:left="720"/>
+        <w:rPr>
+          <w:rFonts w:ascii="Times New Roman" w:hAnsi="Times New Roman" w:cs="Times New Roman"/>
+          <w:sz w:val="20"/>
+          <w:szCs w:val="20"/>
+          <w:lang w:val="ru-RU"/>
+        </w:rPr>
+      </w:pPr>
+      <w:r>
+        <w:rPr>
+          <w:rFonts w:ascii="Times New Roman" w:hAnsi="Times New Roman" w:cs="Times New Roman"/>
+          <w:sz w:val="20"/>
+          <w:szCs w:val="20"/>
+          <w:lang w:val="ru-RU"/>
+        </w:rPr>
+        <w:t xml:space="preserve">(комбинация </w:t>
+      </w:r>
+      <w:proofErr w:type="spellStart"/>
+      <w:r>
+        <w:rPr>
+          <w:rFonts w:ascii="Times New Roman" w:hAnsi="Times New Roman" w:cs="Times New Roman"/>
+          <w:sz w:val="20"/>
+          <w:szCs w:val="20"/>
+          <w:lang w:val="ru-RU"/>
+        </w:rPr>
+        <w:t>animation</w:t>
+      </w:r>
+      <w:proofErr w:type="spellEnd"/>
+      <w:r>
+        <w:rPr>
+          <w:rFonts w:ascii="Times New Roman" w:hAnsi="Times New Roman" w:cs="Times New Roman"/>
+          <w:sz w:val="20"/>
+          <w:szCs w:val="20"/>
+          <w:lang w:val="ru-RU"/>
+        </w:rPr>
+        <w:t xml:space="preserve"> и </w:t>
+      </w:r>
+      <w:proofErr w:type="spellStart"/>
+      <w:r>
+        <w:rPr>
+          <w:rFonts w:ascii="Times New Roman" w:hAnsi="Times New Roman" w:cs="Times New Roman"/>
+          <w:sz w:val="20"/>
+          <w:szCs w:val="20"/>
+          <w:lang w:val="ru-RU"/>
+        </w:rPr>
+        <w:t>transform</w:t>
+      </w:r>
+      <w:proofErr w:type="spellEnd"/>
+      <w:r>
+        <w:rPr>
+          <w:rFonts w:ascii="Times New Roman" w:hAnsi="Times New Roman" w:cs="Times New Roman"/>
+          <w:sz w:val="20"/>
+          <w:szCs w:val="20"/>
+          <w:lang w:val="ru-RU"/>
+        </w:rPr>
+        <w:t xml:space="preserve"> обязательна</w:t>
+      </w:r>
+      <w:proofErr w:type="gramStart"/>
+      <w:r>
+        <w:rPr>
+          <w:rFonts w:ascii="Times New Roman" w:hAnsi="Times New Roman" w:cs="Times New Roman"/>
+          <w:sz w:val="20"/>
+          <w:szCs w:val="20"/>
+          <w:lang w:val="ru-RU"/>
+        </w:rPr>
+        <w:t>).*</w:t>
+      </w:r>
+      <w:proofErr w:type="gramEnd"/>
+      <w:r>
+        <w:rPr>
+          <w:rFonts w:ascii="Times New Roman" w:hAnsi="Times New Roman" w:cs="Times New Roman"/>
+          <w:sz w:val="20"/>
+          <w:szCs w:val="20"/>
+          <w:lang w:val="ru-RU"/>
+        </w:rPr>
+        <w:t>*</w:t>
+      </w:r>
+    </w:p>
+    <w:p>
+      <w:pPr>
+        <w:spacing w:line="240" w:lineRule="auto"/>
+        <w:ind w:left="720"/>
+        <w:rPr>
+          <w:rFonts w:ascii="Times New Roman" w:hAnsi="Times New Roman" w:cs="Times New Roman"/>
+          <w:sz w:val="20"/>
+          <w:szCs w:val="20"/>
+          <w:lang w:val="ru-RU"/>
+        </w:rPr>
+      </w:pPr>
+      <w:r>
+        <w:rPr>
+          <w:rFonts w:ascii="Times New Roman" w:hAnsi="Times New Roman" w:cs="Times New Roman"/>
+          <w:sz w:val="20"/>
+          <w:szCs w:val="20"/>
+          <w:lang w:val="ru-RU"/>
+        </w:rPr>
+        <w:t>```</w:t>
+      </w:r>
+      <w:proofErr w:type="spellStart"/>
+      <w:r>
+        <w:rPr>
+          <w:rFonts w:ascii="Times New Roman" w:hAnsi="Times New Roman" w:cs="Times New Roman"/>
+          <w:sz w:val="20"/>
+          <w:szCs w:val="20"/>
+          <w:lang w:val="ru-RU"/>
+        </w:rPr>
+        <w:t>css</w:t>
+      </w:r>
+      <w:proofErr w:type="spellEnd"/>
+    </w:p>
+    <w:p>
+      <w:pPr>
+        <w:spacing w:line="240" w:lineRule="auto"/>
+        <w:ind w:left="720"/>
+        <w:rPr>
+          <w:rFonts w:ascii="Times New Roman" w:hAnsi="Times New Roman" w:cs="Times New Roman"/>
+          <w:sz w:val="20"/>
+          <w:szCs w:val="20"/>
+          <w:lang w:val="ru-RU"/>
+        </w:rPr>
+      </w:pPr>
+      <w:r>
+        <w:rPr>
+          <w:rFonts w:ascii="Times New Roman" w:hAnsi="Times New Roman" w:cs="Times New Roman"/>
+          <w:sz w:val="20"/>
+          <w:szCs w:val="20"/>
+          <w:lang w:val="ru-RU"/>
+        </w:rPr>
+        <w:t>/* Анимация для объектов на баннере */</w:t>
+      </w:r>
+    </w:p>
+    <w:p>
+      <w:pPr>
+        <w:spacing w:line="240" w:lineRule="auto"/>
+        <w:ind w:left="720"/>
+        <w:rPr>
+          <w:rFonts w:ascii="Times New Roman" w:hAnsi="Times New Roman" w:cs="Times New Roman"/>
+          <w:sz w:val="20"/>
+          <w:szCs w:val="20"/>
+          <w:lang w:val="en-US"/>
+        </w:rPr>
+      </w:pPr>
+      <w:r>
+        <w:rPr>
+          <w:rFonts w:ascii="Times New Roman" w:hAnsi="Times New Roman" w:cs="Times New Roman"/>
+          <w:sz w:val="20"/>
+          <w:szCs w:val="20"/>
+          <w:lang w:val="en-US"/>
+        </w:rPr>
+        <w:t>@</w:t>
+      </w:r>
+      <w:proofErr w:type="spellStart"/>
+      <w:r>
+        <w:rPr>
+          <w:rFonts w:ascii="Times New Roman" w:hAnsi="Times New Roman" w:cs="Times New Roman"/>
+          <w:sz w:val="20"/>
+          <w:szCs w:val="20"/>
+          <w:lang w:val="en-US"/>
+        </w:rPr>
+        <w:t>keyframes</w:t>
+      </w:r>
+      <w:proofErr w:type="spellEnd"/>
+      <w:r>
+        <w:rPr>
+          <w:rFonts w:ascii="Times New Roman" w:hAnsi="Times New Roman" w:cs="Times New Roman"/>
+          <w:sz w:val="20"/>
+          <w:szCs w:val="20"/>
+          <w:lang w:val="en-US"/>
+        </w:rPr>
+        <w:t xml:space="preserve"> </w:t>
+      </w:r>
+      <w:proofErr w:type="spellStart"/>
+      <w:r>
+        <w:rPr>
+          <w:rFonts w:ascii="Times New Roman" w:hAnsi="Times New Roman" w:cs="Times New Roman"/>
+          <w:sz w:val="20"/>
+          <w:szCs w:val="20"/>
+          <w:lang w:val="en-US"/>
+        </w:rPr>
+        <w:t>moveObject</w:t>
+      </w:r>
+      <w:proofErr w:type="spellEnd"/>
+      <w:r>
+        <w:rPr>
+          <w:rFonts w:ascii="Times New Roman" w:hAnsi="Times New Roman" w:cs="Times New Roman"/>
+          <w:sz w:val="20"/>
+          <w:szCs w:val="20"/>
+          <w:lang w:val="en-US"/>
+        </w:rPr>
+        <w:t xml:space="preserve"> {</w:t>
+      </w:r>
+    </w:p>
+    <w:p>
+      <w:pPr>
+        <w:spacing w:line="240" w:lineRule="auto"/>
+        <w:ind w:left="720"/>
+        <w:rPr>
+          <w:rFonts w:ascii="Times New Roman" w:hAnsi="Times New Roman" w:cs="Times New Roman"/>
+          <w:sz w:val="20"/>
+          <w:szCs w:val="20"/>
+          <w:lang w:val="en-US"/>
+        </w:rPr>
+      </w:pPr>
+      <w:r>
+        <w:rPr>
+          <w:rFonts w:ascii="Times New Roman" w:hAnsi="Times New Roman" w:cs="Times New Roman"/>
+          <w:sz w:val="20"/>
+          <w:szCs w:val="20"/>
+          <w:lang w:val="en-US"/>
+        </w:rPr>
+        <w:t xml:space="preserve">    0% {</w:t>
+      </w:r>
+    </w:p>
+    <w:p>
+      <w:pPr>
+        <w:spacing w:line="240" w:lineRule="auto"/>
+        <w:ind w:left="720"/>
+        <w:rPr>
+          <w:rFonts w:ascii="Times New Roman" w:hAnsi="Times New Roman" w:cs="Times New Roman"/>
+          <w:sz w:val="20"/>
+          <w:szCs w:val="20"/>
+          <w:lang w:val="en-US"/>
+        </w:rPr>
+      </w:pPr>
+      <w:r>
+        <w:rPr>
+          <w:rFonts w:ascii="Times New Roman" w:hAnsi="Times New Roman" w:cs="Times New Roman"/>
+          <w:sz w:val="20"/>
+          <w:szCs w:val="20"/>
+          <w:lang w:val="en-US"/>
+        </w:rPr>
+        <w:t xml:space="preserve">        transform: </w:t>
+      </w:r>
+      <w:proofErr w:type="spellStart"/>
+      <w:proofErr w:type="gramStart"/>
+      <w:r>
+        <w:rPr>
+          <w:rFonts w:ascii="Times New Roman" w:hAnsi="Times New Roman" w:cs="Times New Roman"/>
+          <w:sz w:val="20"/>
+          <w:szCs w:val="20"/>
+          <w:lang w:val="en-US"/>
+        </w:rPr>
+        <w:t>translateX</w:t>
+      </w:r>
+      <w:proofErr w:type="spellEnd"/>
+      <w:r>
+        <w:rPr>
+          <w:rFonts w:ascii="Times New Roman" w:hAnsi="Times New Roman" w:cs="Times New Roman"/>
+          <w:sz w:val="20"/>
+          <w:szCs w:val="20"/>
+          <w:lang w:val="en-US"/>
+        </w:rPr>
+        <w:t>(</w:t>
+      </w:r>
+      <w:proofErr w:type="gramEnd"/>
+      <w:r>
+        <w:rPr>
+          <w:rFonts w:ascii="Times New Roman" w:hAnsi="Times New Roman" w:cs="Times New Roman"/>
+          <w:sz w:val="20"/>
+          <w:szCs w:val="20"/>
+          <w:lang w:val="en-US"/>
+        </w:rPr>
+        <w:t>0);</w:t>
+      </w:r>
+    </w:p>
+    <w:p>
+      <w:pPr>
+        <w:spacing w:line="240" w:lineRule="auto"/>
+        <w:ind w:left="720"/>
+        <w:rPr>
+          <w:rFonts w:ascii="Times New Roman" w:hAnsi="Times New Roman" w:cs="Times New Roman"/>
+          <w:sz w:val="20"/>
+          <w:szCs w:val="20"/>
+          <w:lang w:val="en-US"/>
+        </w:rPr>
+      </w:pPr>
+      <w:r>
+        <w:rPr>
+          <w:rFonts w:ascii="Times New Roman" w:hAnsi="Times New Roman" w:cs="Times New Roman"/>
+          <w:sz w:val="20"/>
+          <w:szCs w:val="20"/>
+          <w:lang w:val="en-US"/>
+        </w:rPr>
+        <w:t xml:space="preserve">    }</w:t>
+      </w:r>
+    </w:p>
+    <w:p>
+      <w:pPr>
+        <w:spacing w:line="240" w:lineRule="auto"/>
+        <w:ind w:left="720"/>
+        <w:rPr>
+          <w:rFonts w:ascii="Times New Roman" w:hAnsi="Times New Roman" w:cs="Times New Roman"/>
+          <w:sz w:val="20"/>
+          <w:szCs w:val="20"/>
+          <w:lang w:val="en-US"/>
+        </w:rPr>
+      </w:pPr>
+      <w:r>
+        <w:rPr>
+          <w:rFonts w:ascii="Times New Roman" w:hAnsi="Times New Roman" w:cs="Times New Roman"/>
+          <w:sz w:val="20"/>
+          <w:szCs w:val="20"/>
+          <w:lang w:val="en-US"/>
+        </w:rPr>
+        <w:t xml:space="preserve">    50% {</w:t>
+      </w:r>
+    </w:p>
+    <w:p>
+      <w:pPr>
+        <w:spacing w:line="240" w:lineRule="auto"/>
+        <w:ind w:left="720"/>
+        <w:rPr>
+          <w:rFonts w:ascii="Times New Roman" w:hAnsi="Times New Roman" w:cs="Times New Roman"/>
+          <w:sz w:val="20"/>
+          <w:szCs w:val="20"/>
+          <w:lang w:val="en-US"/>
+        </w:rPr>
+      </w:pPr>
+      <w:r>
+        <w:rPr>
+          <w:rFonts w:ascii="Times New Roman" w:hAnsi="Times New Roman" w:cs="Times New Roman"/>
+          <w:sz w:val="20"/>
+          <w:szCs w:val="20"/>
+          <w:lang w:val="en-US"/>
+        </w:rPr>
+        <w:t xml:space="preserve">        transform: </w:t>
+      </w:r>
+      <w:proofErr w:type="spellStart"/>
+      <w:r>
+        <w:rPr>
+          <w:rFonts w:ascii="Times New Roman" w:hAnsi="Times New Roman" w:cs="Times New Roman"/>
+          <w:sz w:val="20"/>
+          <w:szCs w:val="20"/>
+          <w:lang w:val="en-US"/>
+        </w:rPr>
+        <w:t>translateX</w:t>
+      </w:r>
+      <w:proofErr w:type="spellEnd"/>
+      <w:r>
+        <w:rPr>
+          <w:rFonts w:ascii="Times New Roman" w:hAnsi="Times New Roman" w:cs="Times New Roman"/>
+          <w:sz w:val="20"/>
+          <w:szCs w:val="20"/>
+          <w:lang w:val="en-US"/>
+        </w:rPr>
+        <w:t>(100px);</w:t>
+      </w:r>
+    </w:p>
+    <w:p>
+      <w:pPr>
+        <w:spacing w:line="240" w:lineRule="auto"/>
+        <w:ind w:left="720"/>
+        <w:rPr>
+          <w:rFonts w:ascii="Times New Roman" w:hAnsi="Times New Roman" w:cs="Times New Roman"/>
+          <w:sz w:val="20"/>
+          <w:szCs w:val="20"/>
+          <w:lang w:val="en-US"/>
+        </w:rPr>
+      </w:pPr>
+      <w:r>
+        <w:rPr>
+          <w:rFonts w:ascii="Times New Roman" w:hAnsi="Times New Roman" w:cs="Times New Roman"/>
+          <w:sz w:val="20"/>
+          <w:szCs w:val="20"/>
+          <w:lang w:val="en-US"/>
+        </w:rPr>
+        <w:t xml:space="preserve">    }</w:t>
+      </w:r>
+    </w:p>
+    <w:p>
+      <w:pPr>
+        <w:spacing w:line="240" w:lineRule="auto"/>
+        <w:ind w:left="720"/>
+        <w:rPr>
+          <w:rFonts w:ascii="Times New Roman" w:hAnsi="Times New Roman" w:cs="Times New Roman"/>
+          <w:sz w:val="20"/>
+          <w:szCs w:val="20"/>
+          <w:lang w:val="en-US"/>
+        </w:rPr>
+      </w:pPr>
+      <w:r>
+        <w:rPr>
+          <w:rFonts w:ascii="Times New Roman" w:hAnsi="Times New Roman" w:cs="Times New Roman"/>
+          <w:sz w:val="20"/>
+          <w:szCs w:val="20"/>
+          <w:lang w:val="en-US"/>
+        </w:rPr>
+        <w:lastRenderedPageBreak/>
+        <w:t xml:space="preserve">    100% {</w:t>
+      </w:r>
+    </w:p>
+    <w:p>
+      <w:pPr>
+        <w:spacing w:line="240" w:lineRule="auto"/>
+        <w:ind w:left="720"/>
+        <w:rPr>
+          <w:rFonts w:ascii="Times New Roman" w:hAnsi="Times New Roman" w:cs="Times New Roman"/>
+          <w:sz w:val="20"/>
+          <w:szCs w:val="20"/>
+          <w:lang w:val="en-US"/>
+        </w:rPr>
+      </w:pPr>
+      <w:r>
+        <w:rPr>
+          <w:rFonts w:ascii="Times New Roman" w:hAnsi="Times New Roman" w:cs="Times New Roman"/>
+          <w:sz w:val="20"/>
+          <w:szCs w:val="20"/>
+          <w:lang w:val="en-US"/>
+        </w:rPr>
+        <w:t xml:space="preserve">        transform: </w:t>
+      </w:r>
+      <w:proofErr w:type="spellStart"/>
+      <w:proofErr w:type="gramStart"/>
+      <w:r>
+        <w:rPr>
+          <w:rFonts w:ascii="Times New Roman" w:hAnsi="Times New Roman" w:cs="Times New Roman"/>
+          <w:sz w:val="20"/>
+          <w:szCs w:val="20"/>
+          <w:lang w:val="en-US"/>
+        </w:rPr>
+        <w:t>translateX</w:t>
+      </w:r>
+      <w:proofErr w:type="spellEnd"/>
+      <w:r>
+        <w:rPr>
+          <w:rFonts w:ascii="Times New Roman" w:hAnsi="Times New Roman" w:cs="Times New Roman"/>
+          <w:sz w:val="20"/>
+          <w:szCs w:val="20"/>
+          <w:lang w:val="en-US"/>
+        </w:rPr>
+        <w:t>(</w:t>
+      </w:r>
+      <w:proofErr w:type="gramEnd"/>
+      <w:r>
+        <w:rPr>
+          <w:rFonts w:ascii="Times New Roman" w:hAnsi="Times New Roman" w:cs="Times New Roman"/>
+          <w:sz w:val="20"/>
+          <w:szCs w:val="20"/>
+          <w:lang w:val="en-US"/>
+        </w:rPr>
+        <w:t>0);</w:t>
+      </w:r>
+    </w:p>
+    <w:p>
+      <w:pPr>
+        <w:spacing w:line="240" w:lineRule="auto"/>
+        <w:ind w:left="720"/>
+        <w:rPr>
+          <w:rFonts w:ascii="Times New Roman" w:hAnsi="Times New Roman" w:cs="Times New Roman"/>
+          <w:sz w:val="20"/>
+          <w:szCs w:val="20"/>
+          <w:lang w:val="en-US"/>
+        </w:rPr>
+      </w:pPr>
+      <w:r>
+        <w:rPr>
+          <w:rFonts w:ascii="Times New Roman" w:hAnsi="Times New Roman" w:cs="Times New Roman"/>
+          <w:sz w:val="20"/>
+          <w:szCs w:val="20"/>
+          <w:lang w:val="en-US"/>
+        </w:rPr>
+        <w:t xml:space="preserve">    }</w:t>
+      </w:r>
+    </w:p>
+    <w:p>
+      <w:pPr>
+        <w:spacing w:line="240" w:lineRule="auto"/>
+        <w:ind w:left="720"/>
+        <w:rPr>
+          <w:rFonts w:ascii="Times New Roman" w:hAnsi="Times New Roman" w:cs="Times New Roman"/>
+          <w:sz w:val="20"/>
+          <w:szCs w:val="20"/>
+          <w:lang w:val="en-US"/>
+        </w:rPr>
+      </w:pPr>
+      <w:r>
+        <w:rPr>
+          <w:rFonts w:ascii="Times New Roman" w:hAnsi="Times New Roman" w:cs="Times New Roman"/>
+          <w:sz w:val="20"/>
+          <w:szCs w:val="20"/>
+          <w:lang w:val="en-US"/>
+        </w:rPr>
+        <w:t>}</w:t>
+      </w:r>
+    </w:p>
+    <w:p>
+      <w:pPr>
+        <w:spacing w:line="240" w:lineRule="auto"/>
+        <w:ind w:left="720"/>
+        <w:rPr>
+          <w:rFonts w:ascii="Times New Roman" w:hAnsi="Times New Roman" w:cs="Times New Roman"/>
+          <w:sz w:val="20"/>
+          <w:szCs w:val="20"/>
+          <w:lang w:val="en-US"/>
+        </w:rPr>
+      </w:pPr>
+      <w:proofErr w:type="gramStart"/>
+      <w:r>
+        <w:rPr>
+          <w:rFonts w:ascii="Times New Roman" w:hAnsi="Times New Roman" w:cs="Times New Roman"/>
+          <w:sz w:val="20"/>
+          <w:szCs w:val="20"/>
+          <w:lang w:val="en-US"/>
+        </w:rPr>
+        <w:t>.banner</w:t>
+      </w:r>
+      <w:proofErr w:type="gramEnd"/>
+      <w:r>
+        <w:rPr>
+          <w:rFonts w:ascii="Times New Roman" w:hAnsi="Times New Roman" w:cs="Times New Roman"/>
+          <w:sz w:val="20"/>
+          <w:szCs w:val="20"/>
+          <w:lang w:val="en-US"/>
+        </w:rPr>
+        <w:t>-object {</w:t>
+      </w:r>
+    </w:p>
+    <w:p>
+      <w:pPr>
+        <w:spacing w:line="240" w:lineRule="auto"/>
+        <w:ind w:left="720"/>
+        <w:rPr>
+          <w:rFonts w:ascii="Times New Roman" w:hAnsi="Times New Roman" w:cs="Times New Roman"/>
+          <w:sz w:val="20"/>
+          <w:szCs w:val="20"/>
+          <w:lang w:val="en-US"/>
+        </w:rPr>
+      </w:pPr>
+      <w:r>
+        <w:rPr>
+          <w:rFonts w:ascii="Times New Roman" w:hAnsi="Times New Roman" w:cs="Times New Roman"/>
+          <w:sz w:val="20"/>
+          <w:szCs w:val="20"/>
+          <w:lang w:val="en-US"/>
+        </w:rPr>
+        <w:t xml:space="preserve">    animation: </w:t>
+      </w:r>
+      <w:proofErr w:type="spellStart"/>
+      <w:r>
+        <w:rPr>
+          <w:rFonts w:ascii="Times New Roman" w:hAnsi="Times New Roman" w:cs="Times New Roman"/>
+          <w:sz w:val="20"/>
+          <w:szCs w:val="20"/>
+          <w:lang w:val="en-US"/>
+        </w:rPr>
+        <w:t>moveObject</w:t>
+      </w:r>
+      <w:proofErr w:type="spellEnd"/>
+      <w:r>
+        <w:rPr>
+          <w:rFonts w:ascii="Times New Roman" w:hAnsi="Times New Roman" w:cs="Times New Roman"/>
+          <w:sz w:val="20"/>
+          <w:szCs w:val="20"/>
+          <w:lang w:val="en-US"/>
+        </w:rPr>
+        <w:t xml:space="preserve"> 4s linear infinite;</w:t>
+      </w:r>
+    </w:p>
+    <w:p>
+      <w:pPr>
+        <w:spacing w:line="240" w:lineRule="auto"/>
+        <w:ind w:left="720"/>
+        <w:rPr>
+          <w:rFonts w:ascii="Times New Roman" w:hAnsi="Times New Roman" w:cs="Times New Roman"/>
+          <w:sz w:val="20"/>
+          <w:szCs w:val="20"/>
+          <w:lang w:val="ru-RU"/>
+        </w:rPr>
+      </w:pPr>
+      <w:r>
+        <w:rPr>
+          <w:rFonts w:ascii="Times New Roman" w:hAnsi="Times New Roman" w:cs="Times New Roman"/>
+          <w:sz w:val="20"/>
+          <w:szCs w:val="20"/>
+          <w:lang w:val="ru-RU"/>
+        </w:rPr>
+        <w:t>}</w:t>
+      </w:r>
+    </w:p>
+    <w:p>
+      <w:pPr>
+        <w:spacing w:line="240" w:lineRule="auto"/>
+        <w:ind w:left="720"/>
+        <w:rPr>
+          <w:rFonts w:ascii="Times New Roman" w:hAnsi="Times New Roman" w:cs="Times New Roman"/>
+          <w:sz w:val="20"/>
+          <w:szCs w:val="20"/>
+          <w:lang w:val="ru-RU"/>
+        </w:rPr>
+      </w:pPr>
+      <w:r>
+        <w:rPr>
+          <w:rFonts w:ascii="Times New Roman" w:hAnsi="Times New Roman" w:cs="Times New Roman"/>
+          <w:sz w:val="20"/>
+          <w:szCs w:val="20"/>
+          <w:lang w:val="ru-RU"/>
+        </w:rPr>
+        <w:t>```</w:t>
+      </w:r>
+    </w:p>
+    <w:p>
+      <w:pPr>
         <w:pStyle w:val="a7"/>
         <w:numPr>
           <w:ilvl w:val="0"/>
@@ -8454,6 +9659,214 @@
     </w:p>
     <w:p>
       <w:pPr>
+        <w:spacing w:line="240" w:lineRule="auto"/>
+        <w:ind w:left="720"/>
+        <w:rPr>
+          <w:rFonts w:ascii="Times New Roman" w:hAnsi="Times New Roman" w:cs="Times New Roman"/>
+          <w:sz w:val="20"/>
+          <w:szCs w:val="20"/>
+          <w:lang w:val="ru-RU"/>
+        </w:rPr>
+      </w:pPr>
+      <w:r>
+        <w:rPr>
+          <w:rFonts w:ascii="Times New Roman" w:hAnsi="Times New Roman" w:cs="Times New Roman"/>
+          <w:sz w:val="20"/>
+          <w:szCs w:val="20"/>
+          <w:lang w:val="ru-RU"/>
+        </w:rPr>
+        <w:t>```</w:t>
+      </w:r>
+      <w:proofErr w:type="spellStart"/>
+      <w:r>
+        <w:rPr>
+          <w:rFonts w:ascii="Times New Roman" w:hAnsi="Times New Roman" w:cs="Times New Roman"/>
+          <w:sz w:val="20"/>
+          <w:szCs w:val="20"/>
+          <w:lang w:val="ru-RU"/>
+        </w:rPr>
+        <w:t>css</w:t>
+      </w:r>
+      <w:proofErr w:type="spellEnd"/>
+    </w:p>
+    <w:p>
+      <w:pPr>
+        <w:spacing w:line="240" w:lineRule="auto"/>
+        <w:ind w:left="720"/>
+        <w:rPr>
+          <w:rFonts w:ascii="Times New Roman" w:hAnsi="Times New Roman" w:cs="Times New Roman"/>
+          <w:sz w:val="20"/>
+          <w:szCs w:val="20"/>
+          <w:lang w:val="ru-RU"/>
+        </w:rPr>
+      </w:pPr>
+      <w:r>
+        <w:rPr>
+          <w:rFonts w:ascii="Times New Roman" w:hAnsi="Times New Roman" w:cs="Times New Roman"/>
+          <w:sz w:val="20"/>
+          <w:szCs w:val="20"/>
+          <w:lang w:val="ru-RU"/>
+        </w:rPr>
+        <w:t>/* Стили для отображения инфо о последней статье */</w:t>
+      </w:r>
+    </w:p>
+    <w:p>
+      <w:pPr>
+        <w:spacing w:line="240" w:lineRule="auto"/>
+        <w:ind w:left="720"/>
+        <w:rPr>
+          <w:rFonts w:ascii="Times New Roman" w:hAnsi="Times New Roman" w:cs="Times New Roman"/>
+          <w:sz w:val="20"/>
+          <w:szCs w:val="20"/>
+          <w:lang w:val="ru-RU"/>
+        </w:rPr>
+      </w:pPr>
+      <w:proofErr w:type="gramStart"/>
+      <w:r>
+        <w:rPr>
+          <w:rFonts w:ascii="Times New Roman" w:hAnsi="Times New Roman" w:cs="Times New Roman"/>
+          <w:sz w:val="20"/>
+          <w:szCs w:val="20"/>
+          <w:lang w:val="ru-RU"/>
+        </w:rPr>
+        <w:t>.</w:t>
+      </w:r>
+      <w:proofErr w:type="spellStart"/>
+      <w:r>
+        <w:rPr>
+          <w:rFonts w:ascii="Times New Roman" w:hAnsi="Times New Roman" w:cs="Times New Roman"/>
+          <w:sz w:val="20"/>
+          <w:szCs w:val="20"/>
+          <w:lang w:val="ru-RU"/>
+        </w:rPr>
+        <w:t>latest</w:t>
+      </w:r>
+      <w:proofErr w:type="gramEnd"/>
+      <w:r>
+        <w:rPr>
+          <w:rFonts w:ascii="Times New Roman" w:hAnsi="Times New Roman" w:cs="Times New Roman"/>
+          <w:sz w:val="20"/>
+          <w:szCs w:val="20"/>
+          <w:lang w:val="ru-RU"/>
+        </w:rPr>
+        <w:t>-article</w:t>
+      </w:r>
+      <w:proofErr w:type="spellEnd"/>
+      <w:r>
+        <w:rPr>
+          <w:rFonts w:ascii="Times New Roman" w:hAnsi="Times New Roman" w:cs="Times New Roman"/>
+          <w:sz w:val="20"/>
+          <w:szCs w:val="20"/>
+          <w:lang w:val="ru-RU"/>
+        </w:rPr>
+        <w:t xml:space="preserve"> {</w:t>
+      </w:r>
+    </w:p>
+    <w:p>
+      <w:pPr>
+        <w:spacing w:line="240" w:lineRule="auto"/>
+        <w:ind w:left="720"/>
+        <w:rPr>
+          <w:rFonts w:ascii="Times New Roman" w:hAnsi="Times New Roman" w:cs="Times New Roman"/>
+          <w:sz w:val="20"/>
+          <w:szCs w:val="20"/>
+          <w:lang w:val="ru-RU"/>
+        </w:rPr>
+      </w:pPr>
+      <w:r>
+        <w:rPr>
+          <w:rFonts w:ascii="Times New Roman" w:hAnsi="Times New Roman" w:cs="Times New Roman"/>
+          <w:sz w:val="20"/>
+          <w:szCs w:val="20"/>
+          <w:lang w:val="ru-RU"/>
+        </w:rPr>
+        <w:t xml:space="preserve">    </w:t>
+      </w:r>
+      <w:proofErr w:type="spellStart"/>
+      <w:r>
+        <w:rPr>
+          <w:rFonts w:ascii="Times New Roman" w:hAnsi="Times New Roman" w:cs="Times New Roman"/>
+          <w:sz w:val="20"/>
+          <w:szCs w:val="20"/>
+          <w:lang w:val="ru-RU"/>
+        </w:rPr>
+        <w:t>position</w:t>
+      </w:r>
+      <w:proofErr w:type="spellEnd"/>
+      <w:r>
+        <w:rPr>
+          <w:rFonts w:ascii="Times New Roman" w:hAnsi="Times New Roman" w:cs="Times New Roman"/>
+          <w:sz w:val="20"/>
+          <w:szCs w:val="20"/>
+          <w:lang w:val="ru-RU"/>
+        </w:rPr>
+        <w:t xml:space="preserve">: </w:t>
+      </w:r>
+      <w:proofErr w:type="spellStart"/>
+      <w:r>
+        <w:rPr>
+          <w:rFonts w:ascii="Times New Roman" w:hAnsi="Times New Roman" w:cs="Times New Roman"/>
+          <w:sz w:val="20"/>
+          <w:szCs w:val="20"/>
+          <w:lang w:val="ru-RU"/>
+        </w:rPr>
+        <w:t>relative</w:t>
+      </w:r>
+      <w:proofErr w:type="spellEnd"/>
+      <w:r>
+        <w:rPr>
+          <w:rFonts w:ascii="Times New Roman" w:hAnsi="Times New Roman" w:cs="Times New Roman"/>
+          <w:sz w:val="20"/>
+          <w:szCs w:val="20"/>
+          <w:lang w:val="ru-RU"/>
+        </w:rPr>
+        <w:t>;</w:t>
+      </w:r>
+    </w:p>
+    <w:p>
+      <w:pPr>
+        <w:spacing w:line="240" w:lineRule="auto"/>
+        <w:ind w:left="720"/>
+        <w:rPr>
+          <w:rFonts w:ascii="Times New Roman" w:hAnsi="Times New Roman" w:cs="Times New Roman"/>
+          <w:sz w:val="20"/>
+          <w:szCs w:val="20"/>
+          <w:lang w:val="ru-RU"/>
+        </w:rPr>
+      </w:pPr>
+      <w:r>
+        <w:rPr>
+          <w:rFonts w:ascii="Times New Roman" w:hAnsi="Times New Roman" w:cs="Times New Roman"/>
+          <w:sz w:val="20"/>
+          <w:szCs w:val="20"/>
+          <w:lang w:val="ru-RU"/>
+        </w:rPr>
+        <w:t>}</w:t>
+      </w:r>
+    </w:p>
+    <w:p>
+      <w:pPr>
+        <w:spacing w:line="240" w:lineRule="auto"/>
+        <w:ind w:left="720"/>
+        <w:rPr>
+          <w:rFonts w:ascii="Times New Roman" w:hAnsi="Times New Roman" w:cs="Times New Roman"/>
+          <w:sz w:val="20"/>
+          <w:szCs w:val="20"/>
+          <w:lang w:val="ru-RU"/>
+        </w:rPr>
+      </w:pPr>
+      <w:r>
+        <w:rPr>
+          <w:rFonts w:ascii="Times New Roman" w:hAnsi="Times New Roman" w:cs="Times New Roman"/>
+          <w:sz w:val="20"/>
+          <w:szCs w:val="20"/>
+          <w:lang w:val="ru-RU"/>
+        </w:rPr>
+        <w:t>```</w:t>
+      </w:r>
+    </w:p>
+    <w:p>
+      <w:pPr>
         <w:pStyle w:val="a7"/>
         <w:numPr>
           <w:ilvl w:val="0"/>
@@ -8488,13 +9901,295 @@
     </w:p>
     <w:p>
       <w:pPr>
-        <w:rPr>
-          <w:rFonts w:ascii="Times New Roman" w:hAnsi="Times New Roman" w:cs="Times New Roman"/>
-          <w:sz w:val="40"/>
-          <w:szCs w:val="40"/>
-          <w:lang w:val="ru-RU"/>
-        </w:rPr>
-      </w:pPr>
+        <w:spacing w:line="240" w:lineRule="auto"/>
+        <w:ind w:left="720"/>
+        <w:rPr>
+          <w:rFonts w:ascii="Times New Roman" w:hAnsi="Times New Roman" w:cs="Times New Roman"/>
+          <w:sz w:val="20"/>
+          <w:szCs w:val="20"/>
+          <w:lang w:val="ru-RU"/>
+        </w:rPr>
+      </w:pPr>
+      <w:r>
+        <w:rPr>
+          <w:rFonts w:ascii="Times New Roman" w:hAnsi="Times New Roman" w:cs="Times New Roman"/>
+          <w:sz w:val="20"/>
+          <w:szCs w:val="20"/>
+          <w:lang w:val="ru-RU"/>
+        </w:rPr>
+        <w:t>/* Фиксированная навигация по сайту */</w:t>
+      </w:r>
+    </w:p>
+    <w:p>
+      <w:pPr>
+        <w:spacing w:line="240" w:lineRule="auto"/>
+        <w:ind w:left="720"/>
+        <w:rPr>
+          <w:rFonts w:ascii="Times New Roman" w:hAnsi="Times New Roman" w:cs="Times New Roman"/>
+          <w:sz w:val="20"/>
+          <w:szCs w:val="20"/>
+          <w:lang w:val="en-US"/>
+        </w:rPr>
+      </w:pPr>
+      <w:proofErr w:type="spellStart"/>
+      <w:r>
+        <w:rPr>
+          <w:rFonts w:ascii="Times New Roman" w:hAnsi="Times New Roman" w:cs="Times New Roman"/>
+          <w:sz w:val="20"/>
+          <w:szCs w:val="20"/>
+          <w:lang w:val="en-US"/>
+        </w:rPr>
+        <w:t>nav</w:t>
+      </w:r>
+      <w:proofErr w:type="spellEnd"/>
+      <w:r>
+        <w:rPr>
+          <w:rFonts w:ascii="Times New Roman" w:hAnsi="Times New Roman" w:cs="Times New Roman"/>
+          <w:sz w:val="20"/>
+          <w:szCs w:val="20"/>
+          <w:lang w:val="en-US"/>
+        </w:rPr>
+        <w:t xml:space="preserve"> {</w:t>
+      </w:r>
+    </w:p>
+    <w:p>
+      <w:pPr>
+        <w:spacing w:line="240" w:lineRule="auto"/>
+        <w:ind w:left="720"/>
+        <w:rPr>
+          <w:rFonts w:ascii="Times New Roman" w:hAnsi="Times New Roman" w:cs="Times New Roman"/>
+          <w:sz w:val="20"/>
+          <w:szCs w:val="20"/>
+          <w:lang w:val="en-US"/>
+        </w:rPr>
+      </w:pPr>
+      <w:r>
+        <w:rPr>
+          <w:rFonts w:ascii="Times New Roman" w:hAnsi="Times New Roman" w:cs="Times New Roman"/>
+          <w:sz w:val="20"/>
+          <w:szCs w:val="20"/>
+          <w:lang w:val="en-US"/>
+        </w:rPr>
+        <w:t xml:space="preserve">    position: fixed;</w:t>
+      </w:r>
+    </w:p>
+    <w:p>
+      <w:pPr>
+        <w:spacing w:line="240" w:lineRule="auto"/>
+        <w:ind w:left="720"/>
+        <w:rPr>
+          <w:rFonts w:ascii="Times New Roman" w:hAnsi="Times New Roman" w:cs="Times New Roman"/>
+          <w:sz w:val="20"/>
+          <w:szCs w:val="20"/>
+          <w:lang w:val="en-US"/>
+        </w:rPr>
+      </w:pPr>
+      <w:r>
+        <w:rPr>
+          <w:rFonts w:ascii="Times New Roman" w:hAnsi="Times New Roman" w:cs="Times New Roman"/>
+          <w:sz w:val="20"/>
+          <w:szCs w:val="20"/>
+          <w:lang w:val="en-US"/>
+        </w:rPr>
+        <w:t xml:space="preserve">    top: 0;</w:t>
+      </w:r>
+    </w:p>
+    <w:p>
+      <w:pPr>
+        <w:spacing w:line="240" w:lineRule="auto"/>
+        <w:ind w:left="720"/>
+        <w:rPr>
+          <w:rFonts w:ascii="Times New Roman" w:hAnsi="Times New Roman" w:cs="Times New Roman"/>
+          <w:sz w:val="20"/>
+          <w:szCs w:val="20"/>
+          <w:lang w:val="en-US"/>
+        </w:rPr>
+      </w:pPr>
+      <w:r>
+        <w:rPr>
+          <w:rFonts w:ascii="Times New Roman" w:hAnsi="Times New Roman" w:cs="Times New Roman"/>
+          <w:sz w:val="20"/>
+          <w:szCs w:val="20"/>
+          <w:lang w:val="en-US"/>
+        </w:rPr>
+        <w:t xml:space="preserve">    background-color: #</w:t>
+      </w:r>
+      <w:proofErr w:type="spellStart"/>
+      <w:r>
+        <w:rPr>
+          <w:rFonts w:ascii="Times New Roman" w:hAnsi="Times New Roman" w:cs="Times New Roman"/>
+          <w:sz w:val="20"/>
+          <w:szCs w:val="20"/>
+          <w:lang w:val="en-US"/>
+        </w:rPr>
+        <w:t>fff</w:t>
+      </w:r>
+      <w:proofErr w:type="spellEnd"/>
+      <w:r>
+        <w:rPr>
+          <w:rFonts w:ascii="Times New Roman" w:hAnsi="Times New Roman" w:cs="Times New Roman"/>
+          <w:sz w:val="20"/>
+          <w:szCs w:val="20"/>
+          <w:lang w:val="en-US"/>
+        </w:rPr>
+        <w:t>;</w:t>
+      </w:r>
+    </w:p>
+    <w:p>
+      <w:pPr>
+        <w:spacing w:line="240" w:lineRule="auto"/>
+        <w:ind w:left="720"/>
+        <w:rPr>
+          <w:rFonts w:ascii="Times New Roman" w:hAnsi="Times New Roman" w:cs="Times New Roman"/>
+          <w:sz w:val="20"/>
+          <w:szCs w:val="20"/>
+          <w:lang w:val="en-US"/>
+        </w:rPr>
+      </w:pPr>
+      <w:r>
+        <w:rPr>
+          <w:rFonts w:ascii="Times New Roman" w:hAnsi="Times New Roman" w:cs="Times New Roman"/>
+          <w:sz w:val="20"/>
+          <w:szCs w:val="20"/>
+          <w:lang w:val="en-US"/>
+        </w:rPr>
+        <w:t xml:space="preserve">    box-shadow: 0px </w:t>
+      </w:r>
+      <w:proofErr w:type="spellStart"/>
+      <w:r>
+        <w:rPr>
+          <w:rFonts w:ascii="Times New Roman" w:hAnsi="Times New Roman" w:cs="Times New Roman"/>
+          <w:sz w:val="20"/>
+          <w:szCs w:val="20"/>
+          <w:lang w:val="en-US"/>
+        </w:rPr>
+        <w:t>0px</w:t>
+      </w:r>
+      <w:proofErr w:type="spellEnd"/>
+      <w:r>
+        <w:rPr>
+          <w:rFonts w:ascii="Times New Roman" w:hAnsi="Times New Roman" w:cs="Times New Roman"/>
+          <w:sz w:val="20"/>
+          <w:szCs w:val="20"/>
+          <w:lang w:val="en-US"/>
+        </w:rPr>
+        <w:t xml:space="preserve"> 10px </w:t>
+      </w:r>
+      <w:proofErr w:type="spellStart"/>
+      <w:proofErr w:type="gramStart"/>
+      <w:r>
+        <w:rPr>
+          <w:rFonts w:ascii="Times New Roman" w:hAnsi="Times New Roman" w:cs="Times New Roman"/>
+          <w:sz w:val="20"/>
+          <w:szCs w:val="20"/>
+          <w:lang w:val="en-US"/>
+        </w:rPr>
+        <w:t>rgba</w:t>
+      </w:r>
+      <w:proofErr w:type="spellEnd"/>
+      <w:r>
+        <w:rPr>
+          <w:rFonts w:ascii="Times New Roman" w:hAnsi="Times New Roman" w:cs="Times New Roman"/>
+          <w:sz w:val="20"/>
+          <w:szCs w:val="20"/>
+          <w:lang w:val="en-US"/>
+        </w:rPr>
+        <w:t>(</w:t>
+      </w:r>
+      <w:proofErr w:type="gramEnd"/>
+      <w:r>
+        <w:rPr>
+          <w:rFonts w:ascii="Times New Roman" w:hAnsi="Times New Roman" w:cs="Times New Roman"/>
+          <w:sz w:val="20"/>
+          <w:szCs w:val="20"/>
+          <w:lang w:val="en-US"/>
+        </w:rPr>
+        <w:t>0, 0, 0, 0.1);</w:t>
+      </w:r>
+    </w:p>
+    <w:p>
+      <w:pPr>
+        <w:spacing w:line="240" w:lineRule="auto"/>
+        <w:ind w:left="720"/>
+        <w:rPr>
+          <w:rFonts w:ascii="Times New Roman" w:hAnsi="Times New Roman" w:cs="Times New Roman"/>
+          <w:sz w:val="20"/>
+          <w:szCs w:val="20"/>
+          <w:lang w:val="ru-RU"/>
+        </w:rPr>
+      </w:pPr>
+      <w:r>
+        <w:rPr>
+          <w:rFonts w:ascii="Times New Roman" w:hAnsi="Times New Roman" w:cs="Times New Roman"/>
+          <w:sz w:val="20"/>
+          <w:szCs w:val="20"/>
+          <w:lang w:val="en-US"/>
+        </w:rPr>
+        <w:t xml:space="preserve">    </w:t>
+      </w:r>
+      <w:r>
+        <w:rPr>
+          <w:rFonts w:ascii="Times New Roman" w:hAnsi="Times New Roman" w:cs="Times New Roman"/>
+          <w:sz w:val="20"/>
+          <w:szCs w:val="20"/>
+          <w:lang w:val="ru-RU"/>
+        </w:rPr>
+        <w:t>z-</w:t>
+      </w:r>
+      <w:proofErr w:type="spellStart"/>
+      <w:r>
+        <w:rPr>
+          <w:rFonts w:ascii="Times New Roman" w:hAnsi="Times New Roman" w:cs="Times New Roman"/>
+          <w:sz w:val="20"/>
+          <w:szCs w:val="20"/>
+          <w:lang w:val="ru-RU"/>
+        </w:rPr>
+        <w:t>index</w:t>
+      </w:r>
+      <w:proofErr w:type="spellEnd"/>
+      <w:r>
+        <w:rPr>
+          <w:rFonts w:ascii="Times New Roman" w:hAnsi="Times New Roman" w:cs="Times New Roman"/>
+          <w:sz w:val="20"/>
+          <w:szCs w:val="20"/>
+          <w:lang w:val="ru-RU"/>
+        </w:rPr>
+        <w:t>: 999;</w:t>
+      </w:r>
+    </w:p>
+    <w:p>
+      <w:pPr>
+        <w:spacing w:line="240" w:lineRule="auto"/>
+        <w:ind w:left="720"/>
+        <w:rPr>
+          <w:rFonts w:ascii="Times New Roman" w:hAnsi="Times New Roman" w:cs="Times New Roman"/>
+          <w:sz w:val="20"/>
+          <w:szCs w:val="20"/>
+          <w:lang w:val="ru-RU"/>
+        </w:rPr>
+      </w:pPr>
+      <w:r>
+        <w:rPr>
+          <w:rFonts w:ascii="Times New Roman" w:hAnsi="Times New Roman" w:cs="Times New Roman"/>
+          <w:sz w:val="20"/>
+          <w:szCs w:val="20"/>
+          <w:lang w:val="ru-RU"/>
+        </w:rPr>
+        <w:t>}</w:t>
+      </w:r>
+    </w:p>
+    <w:p>
+      <w:pPr>
+        <w:spacing w:line="240" w:lineRule="auto"/>
+        <w:rPr>
+          <w:rFonts w:ascii="Times New Roman" w:hAnsi="Times New Roman" w:cs="Times New Roman"/>
+          <w:sz w:val="20"/>
+          <w:szCs w:val="20"/>
+          <w:lang w:val="ru-RU"/>
+        </w:rPr>
+      </w:pPr>
+      <w:bookmarkStart w:id="0" w:name="_GoBack"/>
+      <w:bookmarkEnd w:id="0"/>
     </w:p>
     <w:p>
       <w:pPr>
@@ -8735,6 +10430,7 @@
           <w:rFonts w:ascii="Times New Roman" w:hAnsi="Times New Roman" w:cs="Times New Roman"/>
           <w:lang w:val="ru-RU"/>
         </w:rPr>
+        <w:lastRenderedPageBreak/>
         <w:t>Настроить оформление остальных элементов страницы – история по годам списк</w:t>
       </w:r>
       <w:r>
@@ -8772,7 +10468,6 @@
           <w:noProof/>
           <w:lang w:val="en-US" w:eastAsia="en-US"/>
         </w:rPr>
-        <w:lastRenderedPageBreak/>
         <w:drawing>
           <wp:inline distT="0" distB="0" distL="0" distR="0" wp14:anchorId="2E248007" wp14:editId="49506A81">
             <wp:extent cx="2257425" cy="3354220"/>
@@ -9046,7 +10741,6 @@
           <w:rFonts w:ascii="Times New Roman" w:hAnsi="Times New Roman" w:cs="Times New Roman"/>
           <w:lang w:val="ru-RU"/>
         </w:rPr>
-        <w:lastRenderedPageBreak/>
         <w:t>список часто-задаваемых вопросов с датой добавления на сайт,</w:t>
       </w:r>
     </w:p>

</xml_diff>